<commit_message>
Update relatorio - Grupo nº5 Web Meteo com IA.docx
</commit_message>
<xml_diff>
--- a/outras coisas/relatorio - Grupo nº5 Web Meteo com IA.docx
+++ b/outras coisas/relatorio - Grupo nº5 Web Meteo com IA.docx
@@ -10708,22 +10708,11 @@
         <w:pStyle w:val="Heading1"/>
       </w:pPr>
       <w:bookmarkStart w:id="24" w:name="_Toc140927133"/>
-      <w:commentRangeStart w:id="25"/>
       <w:r>
         <w:lastRenderedPageBreak/>
         <w:t>Introdução</w:t>
       </w:r>
       <w:bookmarkEnd w:id="24"/>
-      <w:commentRangeEnd w:id="25"/>
-      <w:r>
-        <w:rPr>
-          <w:rStyle w:val="CommentReference"/>
-          <w:rFonts w:eastAsiaTheme="minorHAnsi" w:cstheme="minorBidi"/>
-          <w:b w:val="0"/>
-          <w:bCs w:val="0"/>
-        </w:rPr>
-        <w:commentReference w:id="25"/>
-      </w:r>
     </w:p>
     <w:p>
       <w:pPr>
@@ -10994,63 +10983,378 @@
       <w:r>
         <w:t xml:space="preserve"> que dependem dessas informações para tomar decisões estratégicas.</w:t>
       </w:r>
-      <w:r>
-        <w:br w:type="page"/>
+    </w:p>
+    <w:p>
+      <w:pPr>
+        <w:ind w:firstLine="360"/>
+        <w:jc w:val="left"/>
+      </w:pPr>
+      <w:r>
+        <w:t>Este relatório está organizado da seguinte forma:</w:t>
+      </w:r>
+    </w:p>
+    <w:p>
+      <w:pPr>
+        <w:pStyle w:val="ListParagraph"/>
+        <w:numPr>
+          <w:ilvl w:val="0"/>
+          <w:numId w:val="50"/>
+        </w:numPr>
+        <w:jc w:val="left"/>
+        <w:rPr>
+          <w:b/>
+          <w:bCs/>
+        </w:rPr>
+      </w:pPr>
+      <w:r>
+        <w:rPr>
+          <w:b/>
+          <w:bCs/>
+        </w:rPr>
+        <w:t>Capítulo 2</w:t>
+      </w:r>
+      <w:r>
+        <w:t xml:space="preserve">: Apresenta o enquadramento teórico sobre o </w:t>
+      </w:r>
+      <w:proofErr w:type="spellStart"/>
+      <w:r>
+        <w:rPr>
+          <w:i/>
+          <w:iCs/>
+        </w:rPr>
+        <w:t>deep</w:t>
+      </w:r>
+      <w:proofErr w:type="spellEnd"/>
+      <w:r>
+        <w:rPr>
+          <w:i/>
+          <w:iCs/>
+        </w:rPr>
+        <w:t xml:space="preserve"> Learning</w:t>
+      </w:r>
+      <w:r>
+        <w:t xml:space="preserve"> e o </w:t>
+      </w:r>
+      <w:proofErr w:type="spellStart"/>
+      <w:r>
+        <w:rPr>
+          <w:i/>
+          <w:iCs/>
+        </w:rPr>
+        <w:t>convolutional</w:t>
+      </w:r>
+      <w:proofErr w:type="spellEnd"/>
+      <w:r>
+        <w:rPr>
+          <w:i/>
+          <w:iCs/>
+        </w:rPr>
+        <w:t xml:space="preserve"> </w:t>
+      </w:r>
+      <w:proofErr w:type="gramStart"/>
+      <w:r>
+        <w:rPr>
+          <w:i/>
+          <w:iCs/>
+        </w:rPr>
+        <w:t>neural networks</w:t>
+      </w:r>
+      <w:proofErr w:type="gramEnd"/>
+      <w:r>
+        <w:t>, explicando os seus conceitos, componentes e aplicações.</w:t>
+      </w:r>
+    </w:p>
+    <w:p>
+      <w:pPr>
+        <w:pStyle w:val="ListParagraph"/>
+        <w:numPr>
+          <w:ilvl w:val="0"/>
+          <w:numId w:val="50"/>
+        </w:numPr>
+        <w:jc w:val="left"/>
+      </w:pPr>
+      <w:r>
+        <w:rPr>
+          <w:b/>
+          <w:bCs/>
+        </w:rPr>
+        <w:t>Capítulo 3</w:t>
+      </w:r>
+      <w:r>
+        <w:t>: Descreve o processo de desenvolvimento do modelo da previsão da precipitação de Portugal, desde a escolha das ferramentas utilizadas, até ao treino e validação do modelo.</w:t>
+      </w:r>
+    </w:p>
+    <w:p>
+      <w:pPr>
+        <w:pStyle w:val="ListParagraph"/>
+        <w:numPr>
+          <w:ilvl w:val="0"/>
+          <w:numId w:val="50"/>
+        </w:numPr>
+        <w:jc w:val="left"/>
+      </w:pPr>
+      <w:r>
+        <w:rPr>
+          <w:b/>
+          <w:bCs/>
+        </w:rPr>
+        <w:t>Capítulo 4</w:t>
+      </w:r>
+      <w:r>
+        <w:t>: Apresenta o website desenvolvido para aplicar o modelo e permitir ao utilizador consultar as previsões da precipitação de Portugal geradas pelo mesmo.</w:t>
+      </w:r>
+    </w:p>
+    <w:p>
+      <w:pPr>
+        <w:pStyle w:val="ListParagraph"/>
+        <w:numPr>
+          <w:ilvl w:val="0"/>
+          <w:numId w:val="50"/>
+        </w:numPr>
+        <w:jc w:val="left"/>
+      </w:pPr>
+      <w:r>
+        <w:rPr>
+          <w:b/>
+          <w:bCs/>
+        </w:rPr>
+        <w:t>Capítulo 5</w:t>
+      </w:r>
+      <w:r>
+        <w:t>: Analisa os resultados obtidos pel</w:t>
+      </w:r>
+      <w:r>
+        <w:t>a rede neuronal.</w:t>
+      </w:r>
+    </w:p>
+    <w:p>
+      <w:pPr>
+        <w:pStyle w:val="ListParagraph"/>
+        <w:numPr>
+          <w:ilvl w:val="0"/>
+          <w:numId w:val="50"/>
+        </w:numPr>
+        <w:jc w:val="left"/>
+      </w:pPr>
+      <w:r>
+        <w:rPr>
+          <w:b/>
+          <w:bCs/>
+        </w:rPr>
+        <w:t>Capítulo 6</w:t>
+      </w:r>
+      <w:r>
+        <w:t>: Apresenta a conclusão do projeto,</w:t>
+      </w:r>
+      <w:r>
+        <w:t xml:space="preserve"> </w:t>
+      </w:r>
+      <w:r>
+        <w:t xml:space="preserve">destacando as principais </w:t>
+      </w:r>
+      <w:r>
+        <w:t>contribuições, dificuldades</w:t>
+      </w:r>
+      <w:r>
+        <w:t xml:space="preserve"> encontradas</w:t>
+      </w:r>
+      <w:r>
+        <w:t>,</w:t>
+      </w:r>
+      <w:r>
+        <w:t xml:space="preserve"> </w:t>
+      </w:r>
+      <w:r>
+        <w:t>discute as limitações</w:t>
+      </w:r>
+      <w:r>
+        <w:t xml:space="preserve"> do mesmo</w:t>
+      </w:r>
+      <w:r>
+        <w:t xml:space="preserve"> </w:t>
+      </w:r>
+      <w:r>
+        <w:t>e</w:t>
+      </w:r>
+      <w:r>
+        <w:t xml:space="preserve"> futuras</w:t>
+      </w:r>
+      <w:r>
+        <w:t xml:space="preserve"> possíveis melhorias.</w:t>
       </w:r>
     </w:p>
     <w:p>
       <w:pPr>
         <w:pStyle w:val="Heading1"/>
       </w:pPr>
-      <w:bookmarkStart w:id="26" w:name="_Toc140927134"/>
+      <w:bookmarkStart w:id="25" w:name="_Toc140927134"/>
       <w:r>
         <w:lastRenderedPageBreak/>
-        <w:t xml:space="preserve">Enquadramento </w:t>
-      </w:r>
-      <w:commentRangeStart w:id="27"/>
-      <w:r>
-        <w:t>teórico</w:t>
+        <w:t>Enquadramento teórico</w:t>
+      </w:r>
+      <w:bookmarkEnd w:id="25"/>
+    </w:p>
+    <w:p>
+      <w:r>
+        <w:t xml:space="preserve">A inteligência artificial tem desempenhado um papel cada vez mais relevante no desenvolvimento de tecnologias avançadas, e uma das técnicas mais poderosas nesse campo é o </w:t>
+      </w:r>
+      <w:r>
+        <w:rPr>
+          <w:i/>
+          <w:iCs/>
+        </w:rPr>
+        <w:t>Deep Learning</w:t>
+      </w:r>
+      <w:r>
+        <w:t xml:space="preserve">. Inspirado no funcionamento do cérebro humano, o </w:t>
+      </w:r>
+      <w:r>
+        <w:rPr>
+          <w:i/>
+          <w:iCs/>
+        </w:rPr>
+        <w:t xml:space="preserve">Deep Learning </w:t>
+      </w:r>
+      <w:r>
+        <w:t>utiliza redes neuronais com várias camadas para analisar grandes volumes de dados e aprender com eles de forma autônoma.</w:t>
+      </w:r>
+    </w:p>
+    <w:p>
+      <w:r>
+        <w:t>As redes neuronais são capazes de identificar e classificar padrões complexos nos dados, permitindo que as máquinas façam previsões precisas e realizem tarefas sem a necessidade de intervenção humana. Essa tecnologia revolucionária tem impulsionado avanços significativos em diversas aplicações e serviços no nosso cotidiano.</w:t>
+      </w:r>
+    </w:p>
+    <w:p>
+      <w:r>
+        <w:t xml:space="preserve">Uma das principais arquiteturas do Deep Learning é a </w:t>
+      </w:r>
+      <w:proofErr w:type="spellStart"/>
+      <w:r>
+        <w:rPr>
+          <w:i/>
+          <w:iCs/>
+        </w:rPr>
+        <w:t>Convolutional</w:t>
+      </w:r>
+      <w:proofErr w:type="spellEnd"/>
+      <w:r>
+        <w:rPr>
+          <w:i/>
+          <w:iCs/>
+        </w:rPr>
+        <w:t xml:space="preserve"> </w:t>
+      </w:r>
+      <w:r>
+        <w:rPr>
+          <w:i/>
+          <w:iCs/>
+        </w:rPr>
+        <w:t>Neural Network</w:t>
+      </w:r>
+      <w:r>
+        <w:t xml:space="preserve"> (CNN), especialmente adequada para processar dados no formato de grade, como imagens. As </w:t>
+      </w:r>
+      <w:proofErr w:type="spellStart"/>
+      <w:r>
+        <w:t>CNN’s</w:t>
+      </w:r>
+      <w:proofErr w:type="spellEnd"/>
+      <w:r>
+        <w:t xml:space="preserve"> são compostas por camadas específicas, como a camada Convolucional, responsável por identificar pontos relevantes nas imagens, a camada de </w:t>
+      </w:r>
+      <w:proofErr w:type="spellStart"/>
+      <w:r>
+        <w:rPr>
+          <w:i/>
+          <w:iCs/>
+        </w:rPr>
+        <w:t>pooling</w:t>
+      </w:r>
+      <w:proofErr w:type="spellEnd"/>
+      <w:r>
+        <w:t>, que reduz o tamanho das características identificadas, e a camada totalmente conectada, que realiza a classificação final.</w:t>
+      </w:r>
+    </w:p>
+    <w:p>
+      <w:r>
+        <w:t xml:space="preserve">As aplicações do </w:t>
+      </w:r>
+      <w:r>
+        <w:rPr>
+          <w:i/>
+          <w:iCs/>
+        </w:rPr>
+        <w:t>Deep Learning</w:t>
+      </w:r>
+      <w:r>
+        <w:t xml:space="preserve"> são amplas e diversas, abrangendo setores como segurança pública, serviços financeiros, atendimento ao cliente e saúde. A tecnologia tem proporcionado maior eficiência, precisão e qualidade nos serviços oferecidos, tornando-se essencial em muitos aspetos da vida moderna.</w:t>
+      </w:r>
+    </w:p>
+    <w:p>
+      <w:r>
+        <w:t xml:space="preserve">À medida que a tecnologia avança e novas pesquisas são realizadas, espera-se que o campo do </w:t>
+      </w:r>
+      <w:r>
+        <w:rPr>
+          <w:i/>
+          <w:iCs/>
+        </w:rPr>
+        <w:t>Deep Learning</w:t>
+      </w:r>
+      <w:r>
+        <w:t xml:space="preserve"> continue a evoluir, trazendo inovações e melhorias contínuas para diversas áreas da sociedade. Esta jornada rumo à inteligência artificial mais sofisticada e eficiente promete transformar ainda mais o mundo em que vivemos.</w:t>
+      </w:r>
+    </w:p>
+    <w:p>
+      <w:pPr>
+        <w:pStyle w:val="Heading2"/>
+      </w:pPr>
+      <w:r>
+        <w:t xml:space="preserve"> </w:t>
+      </w:r>
+      <w:bookmarkStart w:id="26" w:name="_Toc140927135"/>
+      <w:r>
+        <w:rPr>
+          <w:i/>
+          <w:iCs/>
+        </w:rPr>
+        <w:t>Deep</w:t>
+      </w:r>
+      <w:r>
+        <w:t xml:space="preserve"> </w:t>
+      </w:r>
+      <w:r>
+        <w:rPr>
+          <w:i/>
+          <w:iCs/>
+        </w:rPr>
+        <w:t>Learning</w:t>
       </w:r>
       <w:bookmarkEnd w:id="26"/>
-      <w:commentRangeEnd w:id="27"/>
-      <w:r>
-        <w:rPr>
-          <w:rStyle w:val="CommentReference"/>
-          <w:rFonts w:eastAsiaTheme="minorHAnsi" w:cstheme="minorBidi"/>
-          <w:b w:val="0"/>
-          <w:bCs w:val="0"/>
-        </w:rPr>
-        <w:commentReference w:id="27"/>
-      </w:r>
-    </w:p>
-    <w:p>
-      <w:pPr>
-        <w:pStyle w:val="Heading2"/>
-      </w:pPr>
+    </w:p>
+    <w:p>
+      <w:r>
+        <w:rPr>
+          <w:i/>
+          <w:iCs/>
+        </w:rPr>
+        <w:t>Deep Learning</w:t>
+      </w:r>
+      <w:r>
+        <w:t xml:space="preserve"> é uma téc</w:t>
+      </w:r>
+      <w:r>
+        <w:t xml:space="preserve">nica poderosa no campo da </w:t>
+      </w:r>
+      <w:r>
+        <w:t>inteligência artificial</w:t>
+      </w:r>
       <w:r>
         <w:t xml:space="preserve"> </w:t>
       </w:r>
-      <w:bookmarkStart w:id="28" w:name="_Toc140927135"/>
-      <w:r>
-        <w:rPr>
-          <w:i/>
-          <w:iCs/>
-        </w:rPr>
-        <w:t>Deep</w:t>
-      </w:r>
-      <w:r>
-        <w:t xml:space="preserve"> </w:t>
-      </w:r>
-      <w:r>
-        <w:rPr>
-          <w:i/>
-          <w:iCs/>
-        </w:rPr>
-        <w:t>Learning</w:t>
-      </w:r>
-      <w:bookmarkEnd w:id="28"/>
-    </w:p>
-    <w:p>
+      <w:r>
+        <w:t xml:space="preserve">que visa replicar o funcionamento do cérebro humano. Para explicar o </w:t>
+      </w:r>
       <w:r>
         <w:rPr>
           <w:i/>
@@ -11059,28 +11363,6 @@
         <w:t>Deep Learning</w:t>
       </w:r>
       <w:r>
-        <w:t xml:space="preserve"> é uma téc</w:t>
-      </w:r>
-      <w:r>
-        <w:t xml:space="preserve">nica poderosa no campo da </w:t>
-      </w:r>
-      <w:r>
-        <w:t>inteligência artificial</w:t>
-      </w:r>
-      <w:r>
-        <w:t xml:space="preserve"> </w:t>
-      </w:r>
-      <w:r>
-        <w:t xml:space="preserve">que visa replicar o funcionamento do cérebro humano. Para explicar o </w:t>
-      </w:r>
-      <w:r>
-        <w:rPr>
-          <w:i/>
-          <w:iCs/>
-        </w:rPr>
-        <w:t>Deep Learning</w:t>
-      </w:r>
-      <w:r>
         <w:t xml:space="preserve"> de forma simples, envolve a construção de </w:t>
       </w:r>
       <w:r>
@@ -11143,6 +11425,7 @@
         <w:pStyle w:val="Image"/>
       </w:pPr>
       <w:r>
+        <w:lastRenderedPageBreak/>
         <w:drawing>
           <wp:inline distT="0" distB="0" distL="0" distR="0" wp14:anchorId="3BA06929" wp14:editId="7E5E6CD9">
             <wp:extent cx="3329710" cy="2436125"/>
@@ -11200,8 +11483,8 @@
           <w:bCs/>
         </w:rPr>
       </w:pPr>
-      <w:bookmarkStart w:id="29" w:name="_Ref139644531"/>
-      <w:bookmarkStart w:id="30" w:name="_Toc140159957"/>
+      <w:bookmarkStart w:id="27" w:name="_Ref139644531"/>
+      <w:bookmarkStart w:id="28" w:name="_Toc140159957"/>
       <w:r>
         <w:t xml:space="preserve">Figura </w:t>
       </w:r>
@@ -11213,7 +11496,7 @@
           <w:t>1</w:t>
         </w:r>
       </w:fldSimple>
-      <w:bookmarkEnd w:id="29"/>
+      <w:bookmarkEnd w:id="27"/>
       <w:r>
         <w:t xml:space="preserve"> – </w:t>
       </w:r>
@@ -11252,7 +11535,7 @@
         </w:rPr>
         <w:t xml:space="preserve"> camadas.</w:t>
       </w:r>
-      <w:bookmarkEnd w:id="30"/>
+      <w:bookmarkEnd w:id="28"/>
     </w:p>
     <w:p>
       <w:r>
@@ -11393,20 +11676,20 @@
       <w:pPr>
         <w:pStyle w:val="Heading3"/>
       </w:pPr>
-      <w:bookmarkStart w:id="31" w:name="_Toc140927136"/>
+      <w:bookmarkStart w:id="29" w:name="_Toc140927136"/>
+      <w:r>
+        <w:t>O neurónio</w:t>
+      </w:r>
+      <w:bookmarkEnd w:id="29"/>
+    </w:p>
+    <w:p>
+      <w:r>
+        <w:t xml:space="preserve">Os neurónios artificiais são inspirados pela biologia e tentam replicar o funcionamento do nosso cérebro. O nosso cérebro possui mais de cem mil milhões de células neuronais que nos ajudam a interpretar os chamados sinais ou sinapses. </w:t>
+      </w:r>
+    </w:p>
+    <w:p>
       <w:r>
         <w:lastRenderedPageBreak/>
-        <w:t>O neurónio</w:t>
-      </w:r>
-      <w:bookmarkEnd w:id="31"/>
-    </w:p>
-    <w:p>
-      <w:r>
-        <w:t xml:space="preserve">Os neurónios artificiais são inspirados pela biologia e tentam replicar o funcionamento do nosso cérebro. O nosso cérebro possui mais de cem mil milhões de células neuronais que nos ajudam a interpretar os chamados sinais ou sinapses. </w:t>
-      </w:r>
-    </w:p>
-    <w:p>
-      <w:r>
         <w:t>Pode-se imaginar um</w:t>
       </w:r>
       <w:r>
@@ -11525,8 +11808,8 @@
           <w:bCs/>
         </w:rPr>
       </w:pPr>
-      <w:bookmarkStart w:id="32" w:name="_Ref139644559"/>
-      <w:bookmarkStart w:id="33" w:name="_Toc140159958"/>
+      <w:bookmarkStart w:id="30" w:name="_Ref139644559"/>
+      <w:bookmarkStart w:id="31" w:name="_Toc140159958"/>
       <w:r>
         <w:t xml:space="preserve">Figura </w:t>
       </w:r>
@@ -11538,7 +11821,7 @@
           <w:t>2</w:t>
         </w:r>
       </w:fldSimple>
-      <w:bookmarkEnd w:id="32"/>
+      <w:bookmarkEnd w:id="30"/>
       <w:r>
         <w:t xml:space="preserve"> - </w:t>
       </w:r>
@@ -11548,7 +11831,7 @@
       <w:r>
         <w:t>.</w:t>
       </w:r>
-      <w:bookmarkEnd w:id="33"/>
+      <w:bookmarkEnd w:id="31"/>
     </w:p>
     <w:p>
       <w:r>
@@ -11712,24 +11995,24 @@
     </w:p>
     <w:p>
       <w:r>
+        <w:t xml:space="preserve">Uma função de ativação </w:t>
+      </w:r>
+      <w:r>
+        <w:t>de</w:t>
+      </w:r>
+      <w:r>
+        <w:t xml:space="preserve"> uma rede neuronal é responsável por determinar a saída ou ativação de um neurónio artificial com base na entrada recebida. E</w:t>
+      </w:r>
+      <w:r>
+        <w:t>st</w:t>
+      </w:r>
+      <w:r>
+        <w:t xml:space="preserve">a define se o neurónio deve ser ativado ou não, influenciando se a informação será transmitida para os neurónios subsequentes na rede. </w:t>
+      </w:r>
+    </w:p>
+    <w:p>
+      <w:r>
         <w:lastRenderedPageBreak/>
-        <w:t xml:space="preserve">Uma função de ativação </w:t>
-      </w:r>
-      <w:r>
-        <w:t>de</w:t>
-      </w:r>
-      <w:r>
-        <w:t xml:space="preserve"> uma rede neuronal é responsável por determinar a saída ou ativação de um neurónio artificial com base na entrada recebida. E</w:t>
-      </w:r>
-      <w:r>
-        <w:t>st</w:t>
-      </w:r>
-      <w:r>
-        <w:t xml:space="preserve">a define se o neurónio deve ser ativado ou não, influenciando se a informação será transmitida para os neurónios subsequentes na rede. </w:t>
-      </w:r>
-    </w:p>
-    <w:p>
-      <w:r>
         <w:t>Em geral, uma função de ativação compar</w:t>
       </w:r>
       <w:r>
@@ -11848,11 +12131,11 @@
       <w:pPr>
         <w:pStyle w:val="Heading3"/>
       </w:pPr>
-      <w:bookmarkStart w:id="34" w:name="_Toc140927137"/>
+      <w:bookmarkStart w:id="32" w:name="_Toc140927137"/>
       <w:r>
         <w:t>A rede neuronal</w:t>
       </w:r>
-      <w:bookmarkEnd w:id="34"/>
+      <w:bookmarkEnd w:id="32"/>
     </w:p>
     <w:p>
       <w:r>
@@ -12044,24 +12327,24 @@
     </w:p>
     <w:p>
       <w:r>
+        <w:t>Esse processo continua até que os valores atinjam a camada final da rede. Nessa camada, os neur</w:t>
+      </w:r>
+      <w:r>
+        <w:t>ó</w:t>
+      </w:r>
+      <w:r>
+        <w:t>nios aplicam o mesmo processo descrito anteriormente, atribuindo pesos aos valores de entrada e aplicando uma função de ativação. Os resultados obtidos são utilizados como as saídas da rede neur</w:t>
+      </w:r>
+      <w:r>
+        <w:t>on</w:t>
+      </w:r>
+      <w:r>
+        <w:t>al.</w:t>
+      </w:r>
+    </w:p>
+    <w:p>
+      <w:r>
         <w:lastRenderedPageBreak/>
-        <w:t>Esse processo continua até que os valores atinjam a camada final da rede. Nessa camada, os neur</w:t>
-      </w:r>
-      <w:r>
-        <w:t>ó</w:t>
-      </w:r>
-      <w:r>
-        <w:t>nios aplicam o mesmo processo descrito anteriormente, atribuindo pesos aos valores de entrada e aplicando uma função de ativação. Os resultados obtidos são utilizados como as saídas da rede neur</w:t>
-      </w:r>
-      <w:r>
-        <w:t>on</w:t>
-      </w:r>
-      <w:r>
-        <w:t>al.</w:t>
-      </w:r>
-    </w:p>
-    <w:p>
-      <w:r>
         <w:t xml:space="preserve">Dependendo da tarefa em questão, pode-se utilizar uma função de ativação específica na camada de saída. Por exemplo, em problemas de classificação binária, é comum utilizar a função </w:t>
       </w:r>
       <w:proofErr w:type="spellStart"/>
@@ -12220,11 +12503,11 @@
       <w:pPr>
         <w:pStyle w:val="Heading3"/>
       </w:pPr>
-      <w:bookmarkStart w:id="35" w:name="_Toc140927138"/>
+      <w:bookmarkStart w:id="33" w:name="_Toc140927138"/>
       <w:r>
         <w:t>Aplicações</w:t>
       </w:r>
-      <w:bookmarkEnd w:id="35"/>
+      <w:bookmarkEnd w:id="33"/>
     </w:p>
     <w:p>
       <w:r>
@@ -12300,7 +12583,6 @@
     </w:p>
     <w:p>
       <w:r>
-        <w:lastRenderedPageBreak/>
         <w:tab/>
       </w:r>
       <w:r>
@@ -12321,6 +12603,7 @@
     </w:p>
     <w:p>
       <w:r>
+        <w:lastRenderedPageBreak/>
         <w:tab/>
       </w:r>
       <w:r>
@@ -12596,7 +12879,7 @@
       <w:pPr>
         <w:pStyle w:val="Heading2"/>
       </w:pPr>
-      <w:bookmarkStart w:id="36" w:name="_Toc140927139"/>
+      <w:bookmarkStart w:id="34" w:name="_Toc140927139"/>
       <w:proofErr w:type="spellStart"/>
       <w:r>
         <w:rPr>
@@ -12626,7 +12909,7 @@
         </w:rPr>
         <w:t>Network</w:t>
       </w:r>
-      <w:bookmarkEnd w:id="36"/>
+      <w:bookmarkEnd w:id="34"/>
     </w:p>
     <w:p>
       <w:pPr>
@@ -12716,79 +12999,79 @@
         <w:jc w:val="left"/>
       </w:pPr>
       <w:r>
+        <w:t xml:space="preserve">Uma imagem digital é uma representação binária de dados visuais. Ela contém uma série de </w:t>
+      </w:r>
+      <w:r>
+        <w:rPr>
+          <w:i/>
+          <w:iCs/>
+        </w:rPr>
+        <w:t>pixels</w:t>
+      </w:r>
+      <w:r>
+        <w:t xml:space="preserve"> dispostos numa estrutura semelhante a uma matriz, onde os valores dos </w:t>
+      </w:r>
+      <w:r>
+        <w:rPr>
+          <w:i/>
+          <w:iCs/>
+        </w:rPr>
+        <w:t>pixels</w:t>
+      </w:r>
+      <w:r>
+        <w:t xml:space="preserve"> indicam o brilho e a cor de cada </w:t>
+      </w:r>
+      <w:r>
+        <w:rPr>
+          <w:i/>
+          <w:iCs/>
+        </w:rPr>
+        <w:t>pixel</w:t>
+      </w:r>
+      <w:r>
+        <w:rPr>
+          <w:i/>
+          <w:iCs/>
+        </w:rPr>
+        <w:t xml:space="preserve"> </w:t>
+      </w:r>
+      <w:r>
+        <w:t>(</w:t>
+      </w:r>
+      <w:r>
+        <w:fldChar w:fldCharType="begin"/>
+      </w:r>
+      <w:r>
+        <w:instrText xml:space="preserve"> REF _Ref139644605 \h </w:instrText>
+      </w:r>
+      <w:r>
+        <w:fldChar w:fldCharType="separate"/>
+      </w:r>
+      <w:r>
+        <w:t xml:space="preserve">Figura </w:t>
+      </w:r>
+      <w:r>
+        <w:rPr>
+          <w:noProof/>
+        </w:rPr>
+        <w:t>3</w:t>
+      </w:r>
+      <w:r>
+        <w:fldChar w:fldCharType="end"/>
+      </w:r>
+      <w:r>
+        <w:t>)</w:t>
+      </w:r>
+      <w:r>
+        <w:t xml:space="preserve">. </w:t>
+      </w:r>
+    </w:p>
+    <w:p>
+      <w:pPr>
+        <w:pStyle w:val="Image"/>
+      </w:pPr>
+      <w:r>
         <w:lastRenderedPageBreak/>
-        <w:t xml:space="preserve">Uma imagem digital é uma representação binária de dados visuais. Ela contém uma série de </w:t>
-      </w:r>
-      <w:r>
-        <w:rPr>
-          <w:i/>
-          <w:iCs/>
-        </w:rPr>
-        <w:t>pixels</w:t>
-      </w:r>
-      <w:r>
-        <w:t xml:space="preserve"> dispostos numa estrutura semelhante a uma matriz, onde os valores dos </w:t>
-      </w:r>
-      <w:r>
-        <w:rPr>
-          <w:i/>
-          <w:iCs/>
-        </w:rPr>
-        <w:t>pixels</w:t>
-      </w:r>
-      <w:r>
-        <w:t xml:space="preserve"> indicam o brilho e a cor de cada </w:t>
-      </w:r>
-      <w:r>
-        <w:rPr>
-          <w:i/>
-          <w:iCs/>
-        </w:rPr>
-        <w:t>pixel</w:t>
-      </w:r>
-      <w:r>
-        <w:rPr>
-          <w:i/>
-          <w:iCs/>
-        </w:rPr>
-        <w:t xml:space="preserve"> </w:t>
-      </w:r>
-      <w:r>
-        <w:t>(</w:t>
-      </w:r>
-      <w:r>
-        <w:fldChar w:fldCharType="begin"/>
-      </w:r>
-      <w:r>
-        <w:instrText xml:space="preserve"> REF _Ref139644605 \h </w:instrText>
-      </w:r>
-      <w:r>
-        <w:fldChar w:fldCharType="separate"/>
-      </w:r>
-      <w:r>
-        <w:t xml:space="preserve">Figura </w:t>
-      </w:r>
-      <w:r>
-        <w:rPr>
-          <w:noProof/>
-        </w:rPr>
-        <w:t>3</w:t>
-      </w:r>
-      <w:r>
-        <w:fldChar w:fldCharType="end"/>
-      </w:r>
-      <w:r>
-        <w:t>)</w:t>
-      </w:r>
-      <w:r>
-        <w:t xml:space="preserve">. </w:t>
-      </w:r>
-    </w:p>
-    <w:p>
-      <w:pPr>
-        <w:pStyle w:val="Image"/>
-      </w:pPr>
-      <w:r>
         <w:drawing>
           <wp:inline distT="0" distB="0" distL="0" distR="0" wp14:anchorId="38AAD01C" wp14:editId="4E905BAB">
             <wp:extent cx="3124200" cy="1831033"/>
@@ -12846,8 +13129,8 @@
           <w:lang w:val="pt-BR"/>
         </w:rPr>
       </w:pPr>
-      <w:bookmarkStart w:id="37" w:name="_Ref139644605"/>
-      <w:bookmarkStart w:id="38" w:name="_Toc140159959"/>
+      <w:bookmarkStart w:id="35" w:name="_Ref139644605"/>
+      <w:bookmarkStart w:id="36" w:name="_Toc140159959"/>
       <w:r>
         <w:t xml:space="preserve">Figura </w:t>
       </w:r>
@@ -12859,77 +13142,77 @@
           <w:t>3</w:t>
         </w:r>
       </w:fldSimple>
+      <w:bookmarkEnd w:id="35"/>
+      <w:r>
+        <w:t xml:space="preserve"> - </w:t>
+      </w:r>
+      <w:r>
+        <w:t xml:space="preserve">Representação de uma imagem como matriz de </w:t>
+      </w:r>
+      <w:r>
+        <w:rPr>
+          <w:i/>
+        </w:rPr>
+        <w:t>pixels</w:t>
+      </w:r>
+      <w:r>
+        <w:rPr>
+          <w:i/>
+        </w:rPr>
+        <w:t>.</w:t>
+      </w:r>
+      <w:bookmarkEnd w:id="36"/>
+    </w:p>
+    <w:p>
+      <w:r>
+        <w:t xml:space="preserve">As CNN têm vários tipos de camadas específicas que organizadas de uma certa forma têm a capacidade de reconhecer padrões e características simples, como bordas e texturas e até mesmo coisas mais complexas como objetos ou pessoas. De seguida </w:t>
+      </w:r>
+      <w:r>
+        <w:t xml:space="preserve">será </w:t>
+      </w:r>
+      <w:r>
+        <w:t>explica</w:t>
+      </w:r>
+      <w:r>
+        <w:t>do</w:t>
+      </w:r>
+      <w:r>
+        <w:t xml:space="preserve"> as camadas mais importantes deste tipo de rede.</w:t>
+      </w:r>
+    </w:p>
+    <w:p>
+      <w:pPr>
+        <w:pStyle w:val="Heading3"/>
+        <w:rPr>
+          <w:i/>
+          <w:iCs/>
+          <w:lang w:val="pt-BR"/>
+        </w:rPr>
+      </w:pPr>
+      <w:bookmarkStart w:id="37" w:name="_Toc140927140"/>
+      <w:r>
+        <w:rPr>
+          <w:i/>
+          <w:iCs/>
+          <w:lang w:val="pt-BR"/>
+        </w:rPr>
+        <w:t>Convolution</w:t>
+      </w:r>
+      <w:r>
+        <w:rPr>
+          <w:lang w:val="pt-BR"/>
+        </w:rPr>
+        <w:t xml:space="preserve"> </w:t>
+      </w:r>
+      <w:r>
+        <w:rPr>
+          <w:i/>
+          <w:iCs/>
+          <w:lang w:val="pt-BR"/>
+        </w:rPr>
+        <w:t>Layer</w:t>
+      </w:r>
       <w:bookmarkEnd w:id="37"/>
-      <w:r>
-        <w:t xml:space="preserve"> - </w:t>
-      </w:r>
-      <w:r>
-        <w:t xml:space="preserve">Representação de uma imagem como matriz de </w:t>
-      </w:r>
-      <w:r>
-        <w:rPr>
-          <w:i/>
-        </w:rPr>
-        <w:t>pixels</w:t>
-      </w:r>
-      <w:r>
-        <w:rPr>
-          <w:i/>
-        </w:rPr>
-        <w:t>.</w:t>
-      </w:r>
-      <w:bookmarkEnd w:id="38"/>
-    </w:p>
-    <w:p>
-      <w:r>
-        <w:t xml:space="preserve">As CNN têm vários tipos de camadas específicas que organizadas de uma certa forma têm a capacidade de reconhecer padrões e características simples, como bordas e texturas e até mesmo coisas mais complexas como objetos ou pessoas. De seguida </w:t>
-      </w:r>
-      <w:r>
-        <w:t xml:space="preserve">será </w:t>
-      </w:r>
-      <w:r>
-        <w:t>explica</w:t>
-      </w:r>
-      <w:r>
-        <w:t>do</w:t>
-      </w:r>
-      <w:r>
-        <w:t xml:space="preserve"> as camadas mais importantes deste tipo de rede.</w:t>
-      </w:r>
-    </w:p>
-    <w:p>
-      <w:pPr>
-        <w:pStyle w:val="Heading3"/>
-        <w:rPr>
-          <w:i/>
-          <w:iCs/>
-          <w:lang w:val="pt-BR"/>
-        </w:rPr>
-      </w:pPr>
-      <w:bookmarkStart w:id="39" w:name="_Toc140927140"/>
-      <w:r>
-        <w:rPr>
-          <w:i/>
-          <w:iCs/>
-          <w:lang w:val="pt-BR"/>
-        </w:rPr>
-        <w:t>Convolution</w:t>
-      </w:r>
-      <w:r>
-        <w:rPr>
-          <w:lang w:val="pt-BR"/>
-        </w:rPr>
-        <w:t xml:space="preserve"> </w:t>
-      </w:r>
-      <w:r>
-        <w:rPr>
-          <w:i/>
-          <w:iCs/>
-          <w:lang w:val="pt-BR"/>
-        </w:rPr>
-        <w:t>Layer</w:t>
-      </w:r>
-      <w:bookmarkEnd w:id="39"/>
     </w:p>
     <w:p>
       <w:r>
@@ -13114,8 +13397,8 @@
           <w:i/>
         </w:rPr>
       </w:pPr>
-      <w:bookmarkStart w:id="40" w:name="_Ref139644627"/>
-      <w:bookmarkStart w:id="41" w:name="_Toc140159960"/>
+      <w:bookmarkStart w:id="38" w:name="_Ref139644627"/>
+      <w:bookmarkStart w:id="39" w:name="_Toc140159960"/>
       <w:r>
         <w:t xml:space="preserve">Figura </w:t>
       </w:r>
@@ -13127,7 +13410,7 @@
           <w:t>4</w:t>
         </w:r>
       </w:fldSimple>
-      <w:bookmarkEnd w:id="40"/>
+      <w:bookmarkEnd w:id="38"/>
       <w:r>
         <w:t xml:space="preserve"> - </w:t>
       </w:r>
@@ -13159,7 +13442,7 @@
         </w:rPr>
         <w:t>.</w:t>
       </w:r>
-      <w:bookmarkEnd w:id="41"/>
+      <w:bookmarkEnd w:id="39"/>
     </w:p>
     <w:p>
       <w:r>
@@ -13211,7 +13494,7 @@
           <w:lang w:val="pt-BR"/>
         </w:rPr>
       </w:pPr>
-      <w:bookmarkStart w:id="42" w:name="_Toc140927141"/>
+      <w:bookmarkStart w:id="40" w:name="_Toc140927141"/>
       <w:r>
         <w:rPr>
           <w:i/>
@@ -13220,7 +13503,7 @@
         </w:rPr>
         <w:t>Pooling Layer</w:t>
       </w:r>
-      <w:bookmarkEnd w:id="42"/>
+      <w:bookmarkEnd w:id="40"/>
     </w:p>
     <w:p>
       <w:r>
@@ -13564,8 +13847,8 @@
           <w:i/>
         </w:rPr>
       </w:pPr>
-      <w:bookmarkStart w:id="43" w:name="_Ref139644640"/>
-      <w:bookmarkStart w:id="44" w:name="_Toc140159961"/>
+      <w:bookmarkStart w:id="41" w:name="_Ref139644640"/>
+      <w:bookmarkStart w:id="42" w:name="_Toc140159961"/>
       <w:r>
         <w:t xml:space="preserve">Figura </w:t>
       </w:r>
@@ -13577,7 +13860,7 @@
           <w:t>5</w:t>
         </w:r>
       </w:fldSimple>
-      <w:bookmarkEnd w:id="43"/>
+      <w:bookmarkEnd w:id="41"/>
       <w:r>
         <w:t xml:space="preserve"> - </w:t>
       </w:r>
@@ -13623,7 +13906,7 @@
         </w:rPr>
         <w:t>.</w:t>
       </w:r>
-      <w:bookmarkEnd w:id="44"/>
+      <w:bookmarkEnd w:id="42"/>
     </w:p>
     <w:p>
       <w:r>
@@ -13674,7 +13957,7 @@
           <w:iCs/>
         </w:rPr>
       </w:pPr>
-      <w:bookmarkStart w:id="45" w:name="_Toc140927142"/>
+      <w:bookmarkStart w:id="43" w:name="_Toc140927142"/>
       <w:proofErr w:type="spellStart"/>
       <w:r>
         <w:rPr>
@@ -13708,7 +13991,7 @@
         </w:rPr>
         <w:t>layer</w:t>
       </w:r>
-      <w:bookmarkEnd w:id="45"/>
+      <w:bookmarkEnd w:id="43"/>
       <w:proofErr w:type="spellEnd"/>
     </w:p>
     <w:p>
@@ -13900,51 +14183,310 @@
     </w:p>
     <w:p>
       <w:pPr>
+        <w:spacing w:line="276" w:lineRule="auto"/>
+        <w:ind w:firstLine="0"/>
+        <w:jc w:val="left"/>
+      </w:pPr>
+      <w:r>
+        <w:br w:type="page"/>
+      </w:r>
+    </w:p>
+    <w:p/>
+    <w:p>
+      <w:pPr>
         <w:pStyle w:val="Heading1"/>
       </w:pPr>
-      <w:bookmarkStart w:id="46" w:name="_Toc140927143"/>
+      <w:bookmarkStart w:id="44" w:name="_Toc140927143"/>
       <w:r>
         <w:lastRenderedPageBreak/>
-        <w:t xml:space="preserve">Descrição do </w:t>
-      </w:r>
-      <w:commentRangeStart w:id="47"/>
-      <w:r>
-        <w:t>processo</w:t>
+        <w:t>Descrição do processo</w:t>
+      </w:r>
+      <w:bookmarkEnd w:id="44"/>
+    </w:p>
+    <w:p>
+      <w:r>
+        <w:t>Nesta etapa do projeto, te</w:t>
+      </w:r>
+      <w:r>
+        <w:t>ve</w:t>
+      </w:r>
+      <w:r>
+        <w:t xml:space="preserve">-se como objetivo a criação e implementação de uma rede neuronal capaz de executar uma previsão da precipitação de Portugal. Para tal, </w:t>
+      </w:r>
+      <w:r>
+        <w:t>foram</w:t>
+      </w:r>
+      <w:r>
+        <w:t xml:space="preserve"> empregues ferramentas para o seu desenvolvimento.</w:t>
+      </w:r>
+    </w:p>
+    <w:p>
+      <w:r>
+        <w:t xml:space="preserve">Inicialmente, </w:t>
+      </w:r>
+      <w:r>
+        <w:t>foi</w:t>
+      </w:r>
+      <w:r>
+        <w:t xml:space="preserve"> realizado </w:t>
+      </w:r>
+      <w:r>
+        <w:t xml:space="preserve">um estudo detalhado </w:t>
+      </w:r>
+      <w:r>
+        <w:t xml:space="preserve">do conjunto de dados selecionado, no qual </w:t>
+      </w:r>
+      <w:r>
+        <w:t>foram</w:t>
+      </w:r>
+      <w:r>
+        <w:t xml:space="preserve"> discutidas sua relevância e importância no contexto do problema em questão. </w:t>
+      </w:r>
+      <w:r>
+        <w:t>Foi</w:t>
+      </w:r>
+      <w:r>
+        <w:t xml:space="preserve"> dado destaque à forma como os dados foram obtidos, pré-processados e empregados no treino da rede neuronal.</w:t>
+      </w:r>
+    </w:p>
+    <w:p>
+      <w:r>
+        <w:t xml:space="preserve">A construção da rede neuronal emerge como uma das etapas cruciais do projeto. Será explicada a arquitetura escolhida, com fundamentação das razões por trás dessa escolha. Serão apresentadas de forma minuciosa cada camada da rede neuronal e os seus respetivos parâmetros, visando garantir uma compreensão abrangente do modelo que </w:t>
+      </w:r>
+      <w:r>
+        <w:t>foi</w:t>
+      </w:r>
+      <w:r>
+        <w:t xml:space="preserve"> implementado.</w:t>
+      </w:r>
+    </w:p>
+    <w:p>
+      <w:r>
+        <w:t xml:space="preserve">Uma vez que o modelo se apresenta construído, </w:t>
+      </w:r>
+      <w:r>
+        <w:t>foram</w:t>
+      </w:r>
+      <w:r>
+        <w:t xml:space="preserve"> abordadas as estratégias de treino. Será </w:t>
+      </w:r>
+      <w:r>
+        <w:t>discutido</w:t>
+      </w:r>
+      <w:r>
+        <w:t xml:space="preserve"> </w:t>
+      </w:r>
+      <w:r>
+        <w:t>as várias abordagens que houve. Também foi focado a divisão adequada do conjunto de dados em subconjuntos de treino, validação e teste, bem como a aplicação de outras técnicas relevantes, tudo devidamente detalhado.</w:t>
+      </w:r>
+    </w:p>
+    <w:p>
+      <w:pPr>
+        <w:pStyle w:val="Heading2"/>
+      </w:pPr>
+      <w:r>
+        <w:t xml:space="preserve"> </w:t>
+      </w:r>
+      <w:bookmarkStart w:id="45" w:name="_Toc140927144"/>
+      <w:r>
+        <w:t xml:space="preserve">Ferramentas </w:t>
+      </w:r>
+      <w:r>
+        <w:t>u</w:t>
+      </w:r>
+      <w:r>
+        <w:t>tilizadas</w:t>
+      </w:r>
+      <w:bookmarkEnd w:id="45"/>
+    </w:p>
+    <w:p>
+      <w:r>
+        <w:t xml:space="preserve">Para o desenvolvimento deste projeto de grande magnitude, foram selecionadas ferramentas essenciais que desempenharão um papel fundamental em todo o processo. O uso do </w:t>
+      </w:r>
+      <w:r>
+        <w:rPr>
+          <w:i/>
+          <w:iCs/>
+        </w:rPr>
+        <w:t>GitHub</w:t>
+      </w:r>
+      <w:r>
+        <w:rPr>
+          <w:i/>
+          <w:iCs/>
+        </w:rPr>
+        <w:t xml:space="preserve"> Desktop</w:t>
+      </w:r>
+      <w:r>
+        <w:t xml:space="preserve">, do </w:t>
+      </w:r>
+      <w:proofErr w:type="spellStart"/>
+      <w:r>
+        <w:rPr>
+          <w:i/>
+          <w:iCs/>
+        </w:rPr>
+        <w:t>Jupyter</w:t>
+      </w:r>
+      <w:proofErr w:type="spellEnd"/>
+      <w:r>
+        <w:rPr>
+          <w:i/>
+          <w:iCs/>
+        </w:rPr>
+        <w:t xml:space="preserve"> Notebook</w:t>
+      </w:r>
+      <w:r>
+        <w:t xml:space="preserve"> e do </w:t>
+      </w:r>
+      <w:r>
+        <w:rPr>
+          <w:i/>
+          <w:iCs/>
+        </w:rPr>
+        <w:t xml:space="preserve">Visual </w:t>
+      </w:r>
+      <w:proofErr w:type="spellStart"/>
+      <w:r>
+        <w:rPr>
+          <w:i/>
+          <w:iCs/>
+        </w:rPr>
+        <w:t>Studio</w:t>
+      </w:r>
+      <w:proofErr w:type="spellEnd"/>
+      <w:r>
+        <w:rPr>
+          <w:i/>
+          <w:iCs/>
+        </w:rPr>
+        <w:t xml:space="preserve"> </w:t>
+      </w:r>
+      <w:proofErr w:type="spellStart"/>
+      <w:r>
+        <w:rPr>
+          <w:i/>
+          <w:iCs/>
+        </w:rPr>
+        <w:t>Code</w:t>
+      </w:r>
+      <w:proofErr w:type="spellEnd"/>
+      <w:r>
+        <w:t xml:space="preserve"> </w:t>
+      </w:r>
+      <w:r>
+        <w:t>foi cuidadosamente decidido, levando em consideração</w:t>
+      </w:r>
+      <w:r>
+        <w:t xml:space="preserve"> a</w:t>
+      </w:r>
+      <w:r>
+        <w:t xml:space="preserve"> sua eficiência, facilidade de uso e recursos avançados.</w:t>
+      </w:r>
+    </w:p>
+    <w:p>
+      <w:pPr>
+        <w:pStyle w:val="Heading3"/>
+      </w:pPr>
+      <w:bookmarkStart w:id="46" w:name="_Toc140927145"/>
+      <w:r>
+        <w:rPr>
+          <w:i/>
+          <w:iCs/>
+        </w:rPr>
+        <w:t>GitHub</w:t>
+      </w:r>
+      <w:r>
+        <w:t xml:space="preserve"> </w:t>
+      </w:r>
+      <w:r>
+        <w:rPr>
+          <w:i/>
+          <w:iCs/>
+        </w:rPr>
+        <w:t>Desktop</w:t>
       </w:r>
       <w:bookmarkEnd w:id="46"/>
-      <w:commentRangeEnd w:id="47"/>
-      <w:r>
-        <w:rPr>
-          <w:rStyle w:val="CommentReference"/>
-          <w:rFonts w:eastAsiaTheme="minorHAnsi" w:cstheme="minorBidi"/>
-          <w:b w:val="0"/>
-          <w:bCs w:val="0"/>
-        </w:rPr>
-        <w:commentReference w:id="47"/>
-      </w:r>
-    </w:p>
-    <w:p>
-      <w:pPr>
-        <w:pStyle w:val="Heading2"/>
-      </w:pPr>
+    </w:p>
+    <w:p>
+      <w:r>
+        <w:t xml:space="preserve">O </w:t>
+      </w:r>
+      <w:r>
+        <w:rPr>
+          <w:i/>
+          <w:iCs/>
+        </w:rPr>
+        <w:t>GitHub</w:t>
+      </w:r>
       <w:r>
         <w:t xml:space="preserve"> </w:t>
       </w:r>
-      <w:bookmarkStart w:id="48" w:name="_Toc140927144"/>
-      <w:r>
-        <w:t xml:space="preserve">Ferramentas </w:t>
-      </w:r>
-      <w:r>
-        <w:t>u</w:t>
-      </w:r>
-      <w:r>
-        <w:t>tilizadas</w:t>
-      </w:r>
-      <w:bookmarkEnd w:id="48"/>
-    </w:p>
-    <w:p>
-      <w:r>
-        <w:t xml:space="preserve">Para o desenvolvimento deste projeto de grande magnitude, foram selecionadas ferramentas essenciais que desempenharão um papel fundamental em todo o processo. O uso do </w:t>
+      <w:r>
+        <w:rPr>
+          <w:i/>
+          <w:iCs/>
+        </w:rPr>
+        <w:t>Desktop</w:t>
+      </w:r>
+      <w:r>
+        <w:t xml:space="preserve"> </w:t>
+      </w:r>
+      <w:r>
+        <w:t>[</w:t>
+      </w:r>
+      <w:r>
+        <w:t>26</w:t>
+      </w:r>
+      <w:r>
+        <w:t>]</w:t>
+      </w:r>
+      <w:r>
+        <w:t xml:space="preserve"> </w:t>
+      </w:r>
+      <w:r>
+        <w:t xml:space="preserve">é uma </w:t>
+      </w:r>
+      <w:proofErr w:type="spellStart"/>
+      <w:r>
+        <w:rPr>
+          <w:i/>
+          <w:iCs/>
+        </w:rPr>
+        <w:t>graphical</w:t>
+      </w:r>
+      <w:proofErr w:type="spellEnd"/>
+      <w:r>
+        <w:rPr>
+          <w:i/>
+          <w:iCs/>
+        </w:rPr>
+        <w:t xml:space="preserve"> </w:t>
+      </w:r>
+      <w:proofErr w:type="spellStart"/>
+      <w:r>
+        <w:rPr>
+          <w:i/>
+          <w:iCs/>
+        </w:rPr>
+        <w:t>user</w:t>
+      </w:r>
+      <w:proofErr w:type="spellEnd"/>
+      <w:r>
+        <w:rPr>
+          <w:i/>
+          <w:iCs/>
+        </w:rPr>
+        <w:t xml:space="preserve"> interface</w:t>
+      </w:r>
+      <w:r>
+        <w:t xml:space="preserve"> </w:t>
+      </w:r>
+      <w:r>
+        <w:t xml:space="preserve">(GUI) </w:t>
+      </w:r>
+      <w:r>
+        <w:t xml:space="preserve">desenvolvida pelo </w:t>
       </w:r>
       <w:r>
         <w:rPr>
@@ -13954,14 +14496,7 @@
         <w:t>GitHub</w:t>
       </w:r>
       <w:r>
-        <w:rPr>
-          <w:i/>
-          <w:iCs/>
-        </w:rPr>
-        <w:t xml:space="preserve"> Desktop</w:t>
-      </w:r>
-      <w:r>
-        <w:t xml:space="preserve">, do </w:t>
+        <w:t xml:space="preserve"> para facilitar o uso do </w:t>
       </w:r>
       <w:proofErr w:type="spellStart"/>
       <w:r>
@@ -13969,25 +14504,89 @@
           <w:i/>
           <w:iCs/>
         </w:rPr>
-        <w:t>Jupyter</w:t>
+        <w:t>Git</w:t>
       </w:r>
       <w:proofErr w:type="spellEnd"/>
       <w:r>
-        <w:rPr>
-          <w:i/>
-          <w:iCs/>
-        </w:rPr>
-        <w:t xml:space="preserve"> Notebook</w:t>
-      </w:r>
-      <w:r>
-        <w:t xml:space="preserve"> e do </w:t>
-      </w:r>
-      <w:r>
-        <w:rPr>
-          <w:i/>
-          <w:iCs/>
-        </w:rPr>
-        <w:t xml:space="preserve">Visual </w:t>
+        <w:t>, um sistema de control</w:t>
+      </w:r>
+      <w:r>
+        <w:t>o</w:t>
+      </w:r>
+      <w:r>
+        <w:t xml:space="preserve"> de ver</w:t>
+      </w:r>
+      <w:r>
+        <w:t>sões</w:t>
+      </w:r>
+      <w:r>
+        <w:t xml:space="preserve"> amplamente utilizado para </w:t>
+      </w:r>
+      <w:r>
+        <w:t>gerir</w:t>
+      </w:r>
+      <w:r>
+        <w:t xml:space="preserve"> o código-fonte de projetos de </w:t>
+      </w:r>
+      <w:r>
+        <w:rPr>
+          <w:i/>
+          <w:iCs/>
+        </w:rPr>
+        <w:t>software</w:t>
+      </w:r>
+      <w:r>
+        <w:t xml:space="preserve">. O </w:t>
+      </w:r>
+      <w:r>
+        <w:rPr>
+          <w:i/>
+          <w:iCs/>
+        </w:rPr>
+        <w:t>GitHub</w:t>
+      </w:r>
+      <w:r>
+        <w:t xml:space="preserve"> </w:t>
+      </w:r>
+      <w:r>
+        <w:rPr>
+          <w:i/>
+          <w:iCs/>
+        </w:rPr>
+        <w:t>Desktop</w:t>
+      </w:r>
+      <w:r>
+        <w:t xml:space="preserve"> fornece uma maneira fácil e visualmente intuitiva</w:t>
+      </w:r>
+      <w:r>
+        <w:t xml:space="preserve"> (</w:t>
+      </w:r>
+      <w:r>
+        <w:fldChar w:fldCharType="begin"/>
+      </w:r>
+      <w:r>
+        <w:instrText xml:space="preserve"> REF _Ref139031227 \h </w:instrText>
+      </w:r>
+      <w:r>
+        <w:fldChar w:fldCharType="separate"/>
+      </w:r>
+      <w:r>
+        <w:t xml:space="preserve">Figura </w:t>
+      </w:r>
+      <w:r>
+        <w:rPr>
+          <w:noProof/>
+        </w:rPr>
+        <w:t>6</w:t>
+      </w:r>
+      <w:r>
+        <w:fldChar w:fldCharType="end"/>
+      </w:r>
+      <w:r>
+        <w:t>)</w:t>
+      </w:r>
+      <w:r>
+        <w:t xml:space="preserve"> de trabalhar com repositórios </w:t>
       </w:r>
       <w:proofErr w:type="spellStart"/>
       <w:r>
@@ -13995,43 +14594,12 @@
           <w:i/>
           <w:iCs/>
         </w:rPr>
-        <w:t>Studio</w:t>
+        <w:t>Git</w:t>
       </w:r>
       <w:proofErr w:type="spellEnd"/>
       <w:r>
-        <w:rPr>
-          <w:i/>
-          <w:iCs/>
-        </w:rPr>
-        <w:t xml:space="preserve"> </w:t>
-      </w:r>
-      <w:proofErr w:type="spellStart"/>
-      <w:r>
-        <w:rPr>
-          <w:i/>
-          <w:iCs/>
-        </w:rPr>
-        <w:t>Code</w:t>
-      </w:r>
-      <w:proofErr w:type="spellEnd"/>
-      <w:r>
-        <w:t xml:space="preserve"> </w:t>
-      </w:r>
-      <w:r>
-        <w:t>foi cuidadosamente decidido, levando em consideração</w:t>
-      </w:r>
-      <w:r>
-        <w:t xml:space="preserve"> a</w:t>
-      </w:r>
-      <w:r>
-        <w:t xml:space="preserve"> sua eficiência, facilidade de uso e recursos avançados.</w:t>
-      </w:r>
-    </w:p>
-    <w:p>
-      <w:pPr>
-        <w:pStyle w:val="Heading3"/>
-      </w:pPr>
-      <w:bookmarkStart w:id="49" w:name="_Toc140927145"/>
+        <w:t xml:space="preserve"> no </w:t>
+      </w:r>
       <w:r>
         <w:rPr>
           <w:i/>
@@ -14040,20 +14608,12 @@
         <w:t>GitHub</w:t>
       </w:r>
       <w:r>
-        <w:t xml:space="preserve"> </w:t>
-      </w:r>
-      <w:r>
-        <w:rPr>
-          <w:i/>
-          <w:iCs/>
-        </w:rPr>
-        <w:t>Desktop</w:t>
-      </w:r>
-      <w:bookmarkEnd w:id="49"/>
-    </w:p>
-    <w:p>
-      <w:r>
-        <w:t xml:space="preserve">O </w:t>
+        <w:t>.</w:t>
+      </w:r>
+    </w:p>
+    <w:p>
+      <w:r>
+        <w:t xml:space="preserve">Com o </w:t>
       </w:r>
       <w:r>
         <w:rPr>
@@ -14063,73 +14623,35 @@
         <w:t>GitHub</w:t>
       </w:r>
       <w:r>
-        <w:t xml:space="preserve"> </w:t>
-      </w:r>
-      <w:r>
-        <w:rPr>
-          <w:i/>
-          <w:iCs/>
-        </w:rPr>
-        <w:t>Desktop</w:t>
-      </w:r>
-      <w:r>
-        <w:t xml:space="preserve"> </w:t>
-      </w:r>
-      <w:r>
-        <w:t>[</w:t>
-      </w:r>
-      <w:r>
-        <w:t>26</w:t>
-      </w:r>
-      <w:r>
-        <w:t>]</w:t>
-      </w:r>
-      <w:r>
-        <w:t xml:space="preserve"> </w:t>
-      </w:r>
-      <w:r>
-        <w:t xml:space="preserve">é uma </w:t>
-      </w:r>
-      <w:proofErr w:type="spellStart"/>
-      <w:r>
-        <w:rPr>
-          <w:i/>
-          <w:iCs/>
-        </w:rPr>
-        <w:t>graphical</w:t>
-      </w:r>
-      <w:proofErr w:type="spellEnd"/>
-      <w:r>
-        <w:rPr>
-          <w:i/>
-          <w:iCs/>
-        </w:rPr>
-        <w:t xml:space="preserve"> </w:t>
-      </w:r>
-      <w:proofErr w:type="spellStart"/>
-      <w:r>
-        <w:rPr>
-          <w:i/>
-          <w:iCs/>
-        </w:rPr>
-        <w:t>user</w:t>
-      </w:r>
-      <w:proofErr w:type="spellEnd"/>
-      <w:r>
-        <w:rPr>
-          <w:i/>
-          <w:iCs/>
-        </w:rPr>
-        <w:t xml:space="preserve"> interface</w:t>
-      </w:r>
-      <w:r>
-        <w:t xml:space="preserve"> </w:t>
-      </w:r>
-      <w:r>
-        <w:t xml:space="preserve">(GUI) </w:t>
-      </w:r>
-      <w:r>
-        <w:t xml:space="preserve">desenvolvida pelo </w:t>
+        <w:t>, a equip</w:t>
+      </w:r>
+      <w:r>
+        <w:t>a</w:t>
+      </w:r>
+      <w:r>
+        <w:t xml:space="preserve"> terá a capacidade de </w:t>
+      </w:r>
+      <w:r>
+        <w:t>seguir</w:t>
+      </w:r>
+      <w:r>
+        <w:t xml:space="preserve"> as alterações feitas no projeto, </w:t>
+      </w:r>
+      <w:r>
+        <w:t>analisar</w:t>
+      </w:r>
+      <w:r>
+        <w:t xml:space="preserve"> e discutir propostas, e fornecer </w:t>
+      </w:r>
+      <w:r>
+        <w:rPr>
+          <w:i/>
+          <w:iCs/>
+        </w:rPr>
+        <w:t>feedback</w:t>
+      </w:r>
+      <w:r>
+        <w:t xml:space="preserve"> de forma eficiente. Além disso, o </w:t>
       </w:r>
       <w:r>
         <w:rPr>
@@ -14139,172 +14661,11 @@
         <w:t>GitHub</w:t>
       </w:r>
       <w:r>
-        <w:t xml:space="preserve"> para facilitar o uso do </w:t>
-      </w:r>
-      <w:proofErr w:type="spellStart"/>
-      <w:r>
-        <w:rPr>
-          <w:i/>
-          <w:iCs/>
-        </w:rPr>
-        <w:t>Git</w:t>
-      </w:r>
-      <w:proofErr w:type="spellEnd"/>
-      <w:r>
-        <w:t>, um sistema de control</w:t>
-      </w:r>
-      <w:r>
-        <w:t>o</w:t>
-      </w:r>
-      <w:r>
-        <w:t xml:space="preserve"> de ver</w:t>
-      </w:r>
-      <w:r>
-        <w:t>sões</w:t>
-      </w:r>
-      <w:r>
-        <w:t xml:space="preserve"> amplamente utilizado para </w:t>
-      </w:r>
-      <w:r>
-        <w:t>gerir</w:t>
-      </w:r>
-      <w:r>
-        <w:t xml:space="preserve"> o código-fonte de projetos de </w:t>
-      </w:r>
-      <w:r>
-        <w:rPr>
-          <w:i/>
-          <w:iCs/>
-        </w:rPr>
-        <w:t>software</w:t>
-      </w:r>
-      <w:r>
-        <w:t xml:space="preserve">. O </w:t>
-      </w:r>
-      <w:r>
-        <w:rPr>
-          <w:i/>
-          <w:iCs/>
-        </w:rPr>
-        <w:t>GitHub</w:t>
-      </w:r>
-      <w:r>
-        <w:t xml:space="preserve"> </w:t>
-      </w:r>
-      <w:r>
-        <w:rPr>
-          <w:i/>
-          <w:iCs/>
-        </w:rPr>
-        <w:t>Desktop</w:t>
-      </w:r>
-      <w:r>
-        <w:t xml:space="preserve"> fornece uma maneira fácil e visualmente intuitiva</w:t>
-      </w:r>
-      <w:r>
-        <w:t xml:space="preserve"> (</w:t>
-      </w:r>
-      <w:r>
-        <w:fldChar w:fldCharType="begin"/>
-      </w:r>
-      <w:r>
-        <w:instrText xml:space="preserve"> REF _Ref139031227 \h </w:instrText>
-      </w:r>
-      <w:r>
-        <w:fldChar w:fldCharType="separate"/>
-      </w:r>
-      <w:r>
-        <w:t xml:space="preserve">Figura </w:t>
-      </w:r>
-      <w:r>
-        <w:rPr>
-          <w:noProof/>
-        </w:rPr>
-        <w:t>6</w:t>
-      </w:r>
-      <w:r>
-        <w:fldChar w:fldCharType="end"/>
-      </w:r>
-      <w:r>
-        <w:t>)</w:t>
-      </w:r>
-      <w:r>
-        <w:t xml:space="preserve"> de trabalhar com repositórios </w:t>
-      </w:r>
-      <w:proofErr w:type="spellStart"/>
-      <w:r>
-        <w:rPr>
-          <w:i/>
-          <w:iCs/>
-        </w:rPr>
-        <w:t>Git</w:t>
-      </w:r>
-      <w:proofErr w:type="spellEnd"/>
-      <w:r>
-        <w:t xml:space="preserve"> no </w:t>
-      </w:r>
-      <w:r>
-        <w:rPr>
-          <w:i/>
-          <w:iCs/>
-        </w:rPr>
-        <w:t>GitHub</w:t>
-      </w:r>
-      <w:r>
-        <w:t>.</w:t>
-      </w:r>
-    </w:p>
-    <w:p>
-      <w:r>
-        <w:t xml:space="preserve">Com o </w:t>
-      </w:r>
-      <w:r>
-        <w:rPr>
-          <w:i/>
-          <w:iCs/>
-        </w:rPr>
-        <w:t>GitHub</w:t>
-      </w:r>
-      <w:r>
-        <w:t>, a equip</w:t>
-      </w:r>
-      <w:r>
-        <w:t>a</w:t>
-      </w:r>
-      <w:r>
-        <w:t xml:space="preserve"> terá a capacidade de </w:t>
-      </w:r>
-      <w:r>
-        <w:t>seguir</w:t>
-      </w:r>
-      <w:r>
-        <w:t xml:space="preserve"> as alterações feitas no projeto, </w:t>
-      </w:r>
-      <w:r>
-        <w:t>analisar</w:t>
-      </w:r>
-      <w:r>
-        <w:t xml:space="preserve"> e discutir propostas, e fornecer </w:t>
-      </w:r>
-      <w:r>
-        <w:rPr>
-          <w:i/>
-          <w:iCs/>
-        </w:rPr>
-        <w:t>feedback</w:t>
-      </w:r>
-      <w:r>
-        <w:t xml:space="preserve"> de forma eficiente. Além disso, o </w:t>
-      </w:r>
-      <w:r>
-        <w:rPr>
-          <w:i/>
-          <w:iCs/>
-        </w:rPr>
-        <w:t>GitHub</w:t>
-      </w:r>
-      <w:r>
-        <w:t xml:space="preserve"> oferece recursos para </w:t>
+        <w:t xml:space="preserve"> oferece </w:t>
+      </w:r>
+      <w:r>
+        <w:lastRenderedPageBreak/>
+        <w:t xml:space="preserve">recursos para </w:t>
       </w:r>
       <w:r>
         <w:t>gestão</w:t>
@@ -14434,9 +14795,9 @@
       <w:pPr>
         <w:pStyle w:val="Caption"/>
       </w:pPr>
-      <w:bookmarkStart w:id="50" w:name="_Ref139031227"/>
-      <w:bookmarkStart w:id="51" w:name="_Ref139031217"/>
-      <w:bookmarkStart w:id="52" w:name="_Toc140159962"/>
+      <w:bookmarkStart w:id="47" w:name="_Ref139031227"/>
+      <w:bookmarkStart w:id="48" w:name="_Ref139031217"/>
+      <w:bookmarkStart w:id="49" w:name="_Toc140159962"/>
       <w:r>
         <w:t xml:space="preserve">Figura </w:t>
       </w:r>
@@ -14448,53 +14809,52 @@
           <w:t>6</w:t>
         </w:r>
       </w:fldSimple>
+      <w:bookmarkEnd w:id="47"/>
+      <w:r>
+        <w:t xml:space="preserve"> - </w:t>
+      </w:r>
+      <w:r>
+        <w:rPr>
+          <w:bCs/>
+          <w:i/>
+        </w:rPr>
+        <w:t>GitHub Desktop</w:t>
+      </w:r>
+      <w:bookmarkEnd w:id="48"/>
+      <w:r>
+        <w:rPr>
+          <w:bCs/>
+          <w:i/>
+        </w:rPr>
+        <w:t>.</w:t>
+      </w:r>
+      <w:bookmarkEnd w:id="49"/>
+    </w:p>
+    <w:p>
+      <w:pPr>
+        <w:pStyle w:val="Heading3"/>
+      </w:pPr>
+      <w:bookmarkStart w:id="50" w:name="_Toc140927146"/>
+      <w:proofErr w:type="spellStart"/>
+      <w:r>
+        <w:rPr>
+          <w:i/>
+          <w:iCs/>
+        </w:rPr>
+        <w:t>Jupyter</w:t>
+      </w:r>
+      <w:proofErr w:type="spellEnd"/>
+      <w:r>
+        <w:t xml:space="preserve"> </w:t>
+      </w:r>
+      <w:r>
+        <w:rPr>
+          <w:i/>
+          <w:iCs/>
+        </w:rPr>
+        <w:t>Notebook</w:t>
+      </w:r>
       <w:bookmarkEnd w:id="50"/>
-      <w:r>
-        <w:t xml:space="preserve"> - </w:t>
-      </w:r>
-      <w:r>
-        <w:rPr>
-          <w:bCs/>
-          <w:i/>
-        </w:rPr>
-        <w:t>GitHub Desktop</w:t>
-      </w:r>
-      <w:bookmarkEnd w:id="51"/>
-      <w:r>
-        <w:rPr>
-          <w:bCs/>
-          <w:i/>
-        </w:rPr>
-        <w:t>.</w:t>
-      </w:r>
-      <w:bookmarkEnd w:id="52"/>
-    </w:p>
-    <w:p>
-      <w:pPr>
-        <w:pStyle w:val="Heading3"/>
-      </w:pPr>
-      <w:bookmarkStart w:id="53" w:name="_Toc140927146"/>
-      <w:proofErr w:type="spellStart"/>
-      <w:r>
-        <w:rPr>
-          <w:i/>
-          <w:iCs/>
-        </w:rPr>
-        <w:lastRenderedPageBreak/>
-        <w:t>Jupyter</w:t>
-      </w:r>
-      <w:proofErr w:type="spellEnd"/>
-      <w:r>
-        <w:t xml:space="preserve"> </w:t>
-      </w:r>
-      <w:r>
-        <w:rPr>
-          <w:i/>
-          <w:iCs/>
-        </w:rPr>
-        <w:t>Notebook</w:t>
-      </w:r>
-      <w:bookmarkEnd w:id="53"/>
     </w:p>
     <w:p>
       <w:r>
@@ -14739,6 +15099,7 @@
         <w:pStyle w:val="Image"/>
       </w:pPr>
       <w:r>
+        <w:lastRenderedPageBreak/>
         <w:t xml:space="preserve"> </w:t>
       </w:r>
       <w:r>
@@ -14796,8 +15157,8 @@
       <w:pPr>
         <w:pStyle w:val="Caption"/>
       </w:pPr>
-      <w:bookmarkStart w:id="54" w:name="_Ref139644679"/>
-      <w:bookmarkStart w:id="55" w:name="_Toc140159963"/>
+      <w:bookmarkStart w:id="51" w:name="_Ref139644679"/>
+      <w:bookmarkStart w:id="52" w:name="_Toc140159963"/>
       <w:r>
         <w:t xml:space="preserve">Figura </w:t>
       </w:r>
@@ -14809,7 +15170,7 @@
           <w:t>7</w:t>
         </w:r>
       </w:fldSimple>
-      <w:bookmarkEnd w:id="54"/>
+      <w:bookmarkEnd w:id="51"/>
       <w:r>
         <w:t xml:space="preserve"> - </w:t>
       </w:r>
@@ -14833,7 +15194,7 @@
         </w:rPr>
         <w:t>.</w:t>
       </w:r>
-      <w:bookmarkEnd w:id="55"/>
+      <w:bookmarkEnd w:id="52"/>
     </w:p>
     <w:p>
       <w:pPr>
@@ -14843,7 +15204,7 @@
           <w:iCs/>
         </w:rPr>
       </w:pPr>
-      <w:bookmarkStart w:id="56" w:name="_Toc140927147"/>
+      <w:bookmarkStart w:id="53" w:name="_Toc140927147"/>
       <w:r>
         <w:rPr>
           <w:i/>
@@ -14871,7 +15232,7 @@
         </w:rPr>
         <w:t>Code</w:t>
       </w:r>
-      <w:bookmarkEnd w:id="56"/>
+      <w:bookmarkEnd w:id="53"/>
       <w:proofErr w:type="spellEnd"/>
     </w:p>
     <w:p>
@@ -15120,7 +15481,6 @@
     </w:p>
     <w:p>
       <w:r>
-        <w:lastRenderedPageBreak/>
         <w:t xml:space="preserve">Uma característica notável deste </w:t>
       </w:r>
       <w:r>
@@ -15204,7 +15564,7 @@
       <w:pPr>
         <w:pStyle w:val="Heading3"/>
       </w:pPr>
-      <w:bookmarkStart w:id="57" w:name="_Toc140927148"/>
+      <w:bookmarkStart w:id="54" w:name="_Toc140927148"/>
       <w:proofErr w:type="spellStart"/>
       <w:r>
         <w:rPr>
@@ -15213,7 +15573,7 @@
         </w:rPr>
         <w:t>Flask</w:t>
       </w:r>
-      <w:bookmarkEnd w:id="57"/>
+      <w:bookmarkEnd w:id="54"/>
       <w:proofErr w:type="spellEnd"/>
       <w:r>
         <w:t xml:space="preserve"> </w:t>
@@ -15459,6 +15819,7 @@
           <w:i/>
           <w:iCs/>
         </w:rPr>
+        <w:lastRenderedPageBreak/>
         <w:t>framework</w:t>
       </w:r>
       <w:proofErr w:type="spellEnd"/>
@@ -15613,11 +15974,11 @@
       <w:pPr>
         <w:pStyle w:val="Heading3"/>
       </w:pPr>
-      <w:bookmarkStart w:id="58" w:name="_Toc140927149"/>
+      <w:bookmarkStart w:id="55" w:name="_Toc140927149"/>
       <w:r>
         <w:t>Vue.js</w:t>
       </w:r>
-      <w:bookmarkEnd w:id="58"/>
+      <w:bookmarkEnd w:id="55"/>
     </w:p>
     <w:p>
       <w:r>
@@ -16003,6 +16364,7 @@
           <w:b/>
           <w:bCs/>
         </w:rPr>
+        <w:lastRenderedPageBreak/>
         <w:t>Reatividade</w:t>
       </w:r>
     </w:p>
@@ -16299,363 +16661,363 @@
       <w:pPr>
         <w:pStyle w:val="Heading3"/>
       </w:pPr>
-      <w:bookmarkStart w:id="59" w:name="_Toc140927150"/>
+      <w:bookmarkStart w:id="56" w:name="_Toc140927150"/>
       <w:proofErr w:type="spellStart"/>
       <w:r>
         <w:rPr>
           <w:i/>
           <w:iCs/>
         </w:rPr>
+        <w:t>Tensorflow</w:t>
+      </w:r>
+      <w:bookmarkEnd w:id="56"/>
+      <w:proofErr w:type="spellEnd"/>
+    </w:p>
+    <w:p>
+      <w:r>
+        <w:t xml:space="preserve">Amplamente utilizado por </w:t>
+      </w:r>
+      <w:r>
+        <w:rPr>
+          <w:i/>
+          <w:iCs/>
+        </w:rPr>
+        <w:t xml:space="preserve">data </w:t>
+      </w:r>
+      <w:proofErr w:type="spellStart"/>
+      <w:r>
+        <w:rPr>
+          <w:i/>
+          <w:iCs/>
+        </w:rPr>
+        <w:t>scientists</w:t>
+      </w:r>
+      <w:proofErr w:type="spellEnd"/>
+      <w:r>
+        <w:t xml:space="preserve"> e</w:t>
+      </w:r>
+      <w:r>
+        <w:t xml:space="preserve"> </w:t>
+      </w:r>
+      <w:r>
+        <w:rPr>
+          <w:i/>
+          <w:iCs/>
+        </w:rPr>
+        <w:t xml:space="preserve">software </w:t>
+      </w:r>
+      <w:proofErr w:type="spellStart"/>
+      <w:r>
+        <w:rPr>
+          <w:i/>
+          <w:iCs/>
+        </w:rPr>
+        <w:t>developers</w:t>
+      </w:r>
+      <w:proofErr w:type="spellEnd"/>
+      <w:r>
+        <w:t xml:space="preserve">, o </w:t>
+      </w:r>
+      <w:proofErr w:type="spellStart"/>
+      <w:r>
+        <w:t>TensorFlow</w:t>
+      </w:r>
+      <w:proofErr w:type="spellEnd"/>
+      <w:r>
+        <w:t xml:space="preserve"> </w:t>
+      </w:r>
+      <w:r>
+        <w:t>[</w:t>
+      </w:r>
+      <w:r>
+        <w:t>31</w:t>
+      </w:r>
+      <w:r>
+        <w:t>]</w:t>
+      </w:r>
+      <w:r>
+        <w:t xml:space="preserve"> é uma plataforma de código aberto para </w:t>
+      </w:r>
+      <w:r>
+        <w:t>ML</w:t>
+      </w:r>
+      <w:r>
+        <w:t xml:space="preserve"> </w:t>
+      </w:r>
+      <w:r>
+        <w:t>através de</w:t>
+      </w:r>
+      <w:r>
+        <w:t xml:space="preserve"> grafos de fluxo de dados. Os </w:t>
+      </w:r>
+      <w:proofErr w:type="gramStart"/>
+      <w:r>
+        <w:t>nós no grafo representam</w:t>
+      </w:r>
+      <w:proofErr w:type="gramEnd"/>
+      <w:r>
+        <w:t xml:space="preserve"> operações matemáticas, enquanto as arestas do grafo representam as matrizes de dados multidimensionais (</w:t>
+      </w:r>
+      <w:proofErr w:type="spellStart"/>
+      <w:r>
+        <w:rPr>
+          <w:i/>
+          <w:iCs/>
+        </w:rPr>
+        <w:t>tensors</w:t>
+      </w:r>
+      <w:proofErr w:type="spellEnd"/>
+      <w:r>
+        <w:t>) que fluem entre eles. Es</w:t>
+      </w:r>
+      <w:r>
+        <w:t>t</w:t>
+      </w:r>
+      <w:r>
+        <w:t xml:space="preserve">a arquitetura flexível permite que algoritmos de </w:t>
+      </w:r>
+      <w:r>
+        <w:t>ML</w:t>
+      </w:r>
+      <w:r>
+        <w:t xml:space="preserve"> sejam descritos como um grafo de operações conectadas. </w:t>
+      </w:r>
+    </w:p>
+    <w:p>
+      <w:r>
+        <w:t>E</w:t>
+      </w:r>
+      <w:r>
+        <w:t>st</w:t>
+      </w:r>
+      <w:r>
+        <w:t xml:space="preserve">es podem ser treinados e executados em </w:t>
+      </w:r>
+      <w:proofErr w:type="spellStart"/>
+      <w:r>
+        <w:t>Graphics</w:t>
+      </w:r>
+      <w:proofErr w:type="spellEnd"/>
+      <w:r>
+        <w:t xml:space="preserve"> </w:t>
+      </w:r>
+      <w:proofErr w:type="spellStart"/>
+      <w:r>
+        <w:t>P</w:t>
+      </w:r>
+      <w:r>
+        <w:t>rocessing</w:t>
+      </w:r>
+      <w:proofErr w:type="spellEnd"/>
+      <w:r>
+        <w:t xml:space="preserve"> </w:t>
+      </w:r>
+      <w:proofErr w:type="spellStart"/>
+      <w:r>
+        <w:t>U</w:t>
+      </w:r>
+      <w:r>
+        <w:t>nit</w:t>
+      </w:r>
+      <w:r>
+        <w:t>s</w:t>
+      </w:r>
+      <w:proofErr w:type="spellEnd"/>
+      <w:r>
+        <w:t xml:space="preserve"> (</w:t>
+      </w:r>
+      <w:proofErr w:type="spellStart"/>
+      <w:r>
+        <w:t>GPUs</w:t>
+      </w:r>
+      <w:proofErr w:type="spellEnd"/>
+      <w:r>
+        <w:t>)</w:t>
+      </w:r>
+      <w:r>
+        <w:t xml:space="preserve">, </w:t>
+      </w:r>
+      <w:r>
+        <w:rPr>
+          <w:i/>
+          <w:iCs/>
+        </w:rPr>
+        <w:t xml:space="preserve">Central </w:t>
+      </w:r>
+      <w:proofErr w:type="spellStart"/>
+      <w:r>
+        <w:rPr>
+          <w:i/>
+          <w:iCs/>
+        </w:rPr>
+        <w:t>Processing</w:t>
+      </w:r>
+      <w:proofErr w:type="spellEnd"/>
+      <w:r>
+        <w:rPr>
+          <w:i/>
+          <w:iCs/>
+        </w:rPr>
+        <w:t xml:space="preserve"> </w:t>
+      </w:r>
+      <w:proofErr w:type="spellStart"/>
+      <w:r>
+        <w:rPr>
+          <w:i/>
+          <w:iCs/>
+        </w:rPr>
+        <w:t>Units</w:t>
+      </w:r>
+      <w:proofErr w:type="spellEnd"/>
+      <w:r>
+        <w:t xml:space="preserve"> (</w:t>
+      </w:r>
+      <w:proofErr w:type="spellStart"/>
+      <w:r>
+        <w:t>CPUs</w:t>
+      </w:r>
+      <w:proofErr w:type="spellEnd"/>
+      <w:r>
+        <w:t>)</w:t>
+      </w:r>
+      <w:r>
+        <w:t xml:space="preserve"> e </w:t>
+      </w:r>
+      <w:r>
+        <w:rPr>
+          <w:i/>
+          <w:iCs/>
+        </w:rPr>
+        <w:t xml:space="preserve">Tensor </w:t>
+      </w:r>
+      <w:proofErr w:type="spellStart"/>
+      <w:r>
+        <w:rPr>
+          <w:i/>
+          <w:iCs/>
+        </w:rPr>
+        <w:t>Processing</w:t>
+      </w:r>
+      <w:proofErr w:type="spellEnd"/>
+      <w:r>
+        <w:rPr>
+          <w:i/>
+          <w:iCs/>
+        </w:rPr>
+        <w:t xml:space="preserve"> </w:t>
+      </w:r>
+      <w:proofErr w:type="spellStart"/>
+      <w:r>
+        <w:rPr>
+          <w:i/>
+          <w:iCs/>
+        </w:rPr>
+        <w:t>Units</w:t>
+      </w:r>
+      <w:proofErr w:type="spellEnd"/>
+      <w:r>
+        <w:t xml:space="preserve"> (</w:t>
+      </w:r>
+      <w:proofErr w:type="spellStart"/>
+      <w:r>
+        <w:t>TPUs</w:t>
+      </w:r>
+      <w:proofErr w:type="spellEnd"/>
+      <w:r>
+        <w:t>)</w:t>
+      </w:r>
+      <w:r>
+        <w:t xml:space="preserve"> em várias plataformas sem precisar reescrever o código, abrangendo desde dispositivos portáteis até </w:t>
+      </w:r>
+      <w:r>
+        <w:rPr>
+          <w:i/>
+          <w:iCs/>
+        </w:rPr>
+        <w:t>desktops</w:t>
+      </w:r>
+      <w:r>
+        <w:t xml:space="preserve"> e servidores de alta qualidade. Is</w:t>
+      </w:r>
+      <w:r>
+        <w:t>t</w:t>
+      </w:r>
+      <w:r>
+        <w:t xml:space="preserve">o significa que programadores de todos os níveis podem usar as mesmas ferramentas para colaborar, aumentando significativamente </w:t>
+      </w:r>
+      <w:r>
+        <w:t xml:space="preserve">a </w:t>
+      </w:r>
+      <w:r>
+        <w:t xml:space="preserve">sua eficiência. </w:t>
+      </w:r>
+    </w:p>
+    <w:p>
+      <w:r>
+        <w:t>Desenvolvido inicialmente pela equip</w:t>
+      </w:r>
+      <w:r>
+        <w:t>a</w:t>
+      </w:r>
+      <w:r>
+        <w:t xml:space="preserve"> d</w:t>
+      </w:r>
+      <w:r>
+        <w:t>a</w:t>
+      </w:r>
+      <w:r>
+        <w:t xml:space="preserve"> </w:t>
+      </w:r>
+      <w:r>
+        <w:rPr>
+          <w:i/>
+          <w:iCs/>
+        </w:rPr>
+        <w:t>Google</w:t>
+      </w:r>
+      <w:r>
+        <w:t xml:space="preserve"> </w:t>
+      </w:r>
+      <w:proofErr w:type="spellStart"/>
+      <w:r>
+        <w:rPr>
+          <w:i/>
+          <w:iCs/>
+        </w:rPr>
+        <w:t>Brain</w:t>
+      </w:r>
+      <w:proofErr w:type="spellEnd"/>
+      <w:r>
+        <w:t xml:space="preserve"> para fins de pesquisa em </w:t>
+      </w:r>
+      <w:r>
+        <w:t>ML</w:t>
+      </w:r>
+      <w:r>
+        <w:t xml:space="preserve"> e redes neur</w:t>
+      </w:r>
+      <w:r>
+        <w:t>on</w:t>
+      </w:r>
+      <w:r>
+        <w:t>ais</w:t>
+      </w:r>
+      <w:r>
+        <w:t>,</w:t>
+      </w:r>
+      <w:r>
+        <w:t xml:space="preserve"> o sistema</w:t>
+      </w:r>
+      <w:r>
+        <w:t xml:space="preserve"> também</w:t>
+      </w:r>
+      <w:r>
+        <w:t xml:space="preserve"> é versátil o suficiente para ser aplicável em uma ampla variedade de outros domínios.</w:t>
+      </w:r>
+    </w:p>
+    <w:p>
+      <w:r>
         <w:lastRenderedPageBreak/>
-        <w:t>Tensorflow</w:t>
-      </w:r>
-      <w:bookmarkEnd w:id="59"/>
-      <w:proofErr w:type="spellEnd"/>
-    </w:p>
-    <w:p>
-      <w:r>
-        <w:t xml:space="preserve">Amplamente utilizado por </w:t>
-      </w:r>
-      <w:r>
-        <w:rPr>
-          <w:i/>
-          <w:iCs/>
-        </w:rPr>
-        <w:t xml:space="preserve">data </w:t>
-      </w:r>
-      <w:proofErr w:type="spellStart"/>
-      <w:r>
-        <w:rPr>
-          <w:i/>
-          <w:iCs/>
-        </w:rPr>
-        <w:t>scientists</w:t>
-      </w:r>
-      <w:proofErr w:type="spellEnd"/>
-      <w:r>
-        <w:t xml:space="preserve"> e</w:t>
-      </w:r>
-      <w:r>
-        <w:t xml:space="preserve"> </w:t>
-      </w:r>
-      <w:r>
-        <w:rPr>
-          <w:i/>
-          <w:iCs/>
-        </w:rPr>
-        <w:t xml:space="preserve">software </w:t>
-      </w:r>
-      <w:proofErr w:type="spellStart"/>
-      <w:r>
-        <w:rPr>
-          <w:i/>
-          <w:iCs/>
-        </w:rPr>
-        <w:t>developers</w:t>
-      </w:r>
-      <w:proofErr w:type="spellEnd"/>
-      <w:r>
-        <w:t xml:space="preserve">, o </w:t>
-      </w:r>
-      <w:proofErr w:type="spellStart"/>
-      <w:r>
-        <w:t>TensorFlow</w:t>
-      </w:r>
-      <w:proofErr w:type="spellEnd"/>
-      <w:r>
-        <w:t xml:space="preserve"> </w:t>
-      </w:r>
-      <w:r>
-        <w:t>[</w:t>
-      </w:r>
-      <w:r>
-        <w:t>31</w:t>
-      </w:r>
-      <w:r>
-        <w:t>]</w:t>
-      </w:r>
-      <w:r>
-        <w:t xml:space="preserve"> é uma plataforma de código aberto para </w:t>
-      </w:r>
-      <w:r>
-        <w:t>ML</w:t>
-      </w:r>
-      <w:r>
-        <w:t xml:space="preserve"> </w:t>
-      </w:r>
-      <w:r>
-        <w:t>através de</w:t>
-      </w:r>
-      <w:r>
-        <w:t xml:space="preserve"> grafos de fluxo de dados. Os </w:t>
-      </w:r>
-      <w:proofErr w:type="gramStart"/>
-      <w:r>
-        <w:t>nós no grafo representam</w:t>
-      </w:r>
-      <w:proofErr w:type="gramEnd"/>
-      <w:r>
-        <w:t xml:space="preserve"> operações matemáticas, enquanto as arestas do grafo representam as matrizes de dados multidimensionais (</w:t>
-      </w:r>
-      <w:proofErr w:type="spellStart"/>
-      <w:r>
-        <w:rPr>
-          <w:i/>
-          <w:iCs/>
-        </w:rPr>
-        <w:t>tensors</w:t>
-      </w:r>
-      <w:proofErr w:type="spellEnd"/>
-      <w:r>
-        <w:t>) que fluem entre eles. Es</w:t>
-      </w:r>
-      <w:r>
-        <w:t>t</w:t>
-      </w:r>
-      <w:r>
-        <w:t xml:space="preserve">a arquitetura flexível permite que algoritmos de </w:t>
-      </w:r>
-      <w:r>
-        <w:t>ML</w:t>
-      </w:r>
-      <w:r>
-        <w:t xml:space="preserve"> sejam descritos como um grafo de operações conectadas. </w:t>
-      </w:r>
-    </w:p>
-    <w:p>
-      <w:r>
-        <w:t>E</w:t>
-      </w:r>
-      <w:r>
-        <w:t>st</w:t>
-      </w:r>
-      <w:r>
-        <w:t xml:space="preserve">es podem ser treinados e executados em </w:t>
-      </w:r>
-      <w:proofErr w:type="spellStart"/>
-      <w:r>
-        <w:t>Graphics</w:t>
-      </w:r>
-      <w:proofErr w:type="spellEnd"/>
-      <w:r>
-        <w:t xml:space="preserve"> </w:t>
-      </w:r>
-      <w:proofErr w:type="spellStart"/>
-      <w:r>
-        <w:t>P</w:t>
-      </w:r>
-      <w:r>
-        <w:t>rocessing</w:t>
-      </w:r>
-      <w:proofErr w:type="spellEnd"/>
-      <w:r>
-        <w:t xml:space="preserve"> </w:t>
-      </w:r>
-      <w:proofErr w:type="spellStart"/>
-      <w:r>
-        <w:t>U</w:t>
-      </w:r>
-      <w:r>
-        <w:t>nit</w:t>
-      </w:r>
-      <w:r>
-        <w:t>s</w:t>
-      </w:r>
-      <w:proofErr w:type="spellEnd"/>
-      <w:r>
-        <w:t xml:space="preserve"> (</w:t>
-      </w:r>
-      <w:proofErr w:type="spellStart"/>
-      <w:r>
-        <w:t>GPUs</w:t>
-      </w:r>
-      <w:proofErr w:type="spellEnd"/>
-      <w:r>
-        <w:t>)</w:t>
-      </w:r>
-      <w:r>
-        <w:t xml:space="preserve">, </w:t>
-      </w:r>
-      <w:r>
-        <w:rPr>
-          <w:i/>
-          <w:iCs/>
-        </w:rPr>
-        <w:t xml:space="preserve">Central </w:t>
-      </w:r>
-      <w:proofErr w:type="spellStart"/>
-      <w:r>
-        <w:rPr>
-          <w:i/>
-          <w:iCs/>
-        </w:rPr>
-        <w:t>Processing</w:t>
-      </w:r>
-      <w:proofErr w:type="spellEnd"/>
-      <w:r>
-        <w:rPr>
-          <w:i/>
-          <w:iCs/>
-        </w:rPr>
-        <w:t xml:space="preserve"> </w:t>
-      </w:r>
-      <w:proofErr w:type="spellStart"/>
-      <w:r>
-        <w:rPr>
-          <w:i/>
-          <w:iCs/>
-        </w:rPr>
-        <w:t>Units</w:t>
-      </w:r>
-      <w:proofErr w:type="spellEnd"/>
-      <w:r>
-        <w:t xml:space="preserve"> (</w:t>
-      </w:r>
-      <w:proofErr w:type="spellStart"/>
-      <w:r>
-        <w:t>CPUs</w:t>
-      </w:r>
-      <w:proofErr w:type="spellEnd"/>
-      <w:r>
-        <w:t>)</w:t>
-      </w:r>
-      <w:r>
-        <w:t xml:space="preserve"> e </w:t>
-      </w:r>
-      <w:r>
-        <w:rPr>
-          <w:i/>
-          <w:iCs/>
-        </w:rPr>
-        <w:t xml:space="preserve">Tensor </w:t>
-      </w:r>
-      <w:proofErr w:type="spellStart"/>
-      <w:r>
-        <w:rPr>
-          <w:i/>
-          <w:iCs/>
-        </w:rPr>
-        <w:t>Processing</w:t>
-      </w:r>
-      <w:proofErr w:type="spellEnd"/>
-      <w:r>
-        <w:rPr>
-          <w:i/>
-          <w:iCs/>
-        </w:rPr>
-        <w:t xml:space="preserve"> </w:t>
-      </w:r>
-      <w:proofErr w:type="spellStart"/>
-      <w:r>
-        <w:rPr>
-          <w:i/>
-          <w:iCs/>
-        </w:rPr>
-        <w:t>Units</w:t>
-      </w:r>
-      <w:proofErr w:type="spellEnd"/>
-      <w:r>
-        <w:t xml:space="preserve"> (</w:t>
-      </w:r>
-      <w:proofErr w:type="spellStart"/>
-      <w:r>
-        <w:t>TPUs</w:t>
-      </w:r>
-      <w:proofErr w:type="spellEnd"/>
-      <w:r>
-        <w:t>)</w:t>
-      </w:r>
-      <w:r>
-        <w:t xml:space="preserve"> em várias plataformas sem precisar reescrever o código, abrangendo desde dispositivos portáteis até </w:t>
-      </w:r>
-      <w:r>
-        <w:rPr>
-          <w:i/>
-          <w:iCs/>
-        </w:rPr>
-        <w:t>desktops</w:t>
-      </w:r>
-      <w:r>
-        <w:t xml:space="preserve"> e servidores de alta qualidade. Is</w:t>
-      </w:r>
-      <w:r>
-        <w:t>t</w:t>
-      </w:r>
-      <w:r>
-        <w:t xml:space="preserve">o significa que programadores de todos os níveis podem usar as mesmas ferramentas para colaborar, aumentando significativamente </w:t>
-      </w:r>
-      <w:r>
-        <w:t xml:space="preserve">a </w:t>
-      </w:r>
-      <w:r>
-        <w:t xml:space="preserve">sua eficiência. </w:t>
-      </w:r>
-    </w:p>
-    <w:p>
-      <w:r>
-        <w:t>Desenvolvido inicialmente pela equip</w:t>
-      </w:r>
-      <w:r>
-        <w:t>a</w:t>
-      </w:r>
-      <w:r>
-        <w:t xml:space="preserve"> d</w:t>
-      </w:r>
-      <w:r>
-        <w:t>a</w:t>
-      </w:r>
-      <w:r>
-        <w:t xml:space="preserve"> </w:t>
-      </w:r>
-      <w:r>
-        <w:rPr>
-          <w:i/>
-          <w:iCs/>
-        </w:rPr>
-        <w:t>Google</w:t>
-      </w:r>
-      <w:r>
-        <w:t xml:space="preserve"> </w:t>
-      </w:r>
-      <w:proofErr w:type="spellStart"/>
-      <w:r>
-        <w:rPr>
-          <w:i/>
-          <w:iCs/>
-        </w:rPr>
-        <w:t>Brain</w:t>
-      </w:r>
-      <w:proofErr w:type="spellEnd"/>
-      <w:r>
-        <w:t xml:space="preserve"> para fins de pesquisa em </w:t>
-      </w:r>
-      <w:r>
-        <w:t>ML</w:t>
-      </w:r>
-      <w:r>
-        <w:t xml:space="preserve"> e redes neur</w:t>
-      </w:r>
-      <w:r>
-        <w:t>on</w:t>
-      </w:r>
-      <w:r>
-        <w:t>ais</w:t>
-      </w:r>
-      <w:r>
-        <w:t>,</w:t>
-      </w:r>
-      <w:r>
-        <w:t xml:space="preserve"> o sistema</w:t>
-      </w:r>
-      <w:r>
-        <w:t xml:space="preserve"> também</w:t>
-      </w:r>
-      <w:r>
-        <w:t xml:space="preserve"> é versátil o suficiente para ser aplicável em uma ampla variedade de outros domínios.</w:t>
-      </w:r>
-    </w:p>
-    <w:p>
-      <w:r>
         <w:t xml:space="preserve">O </w:t>
       </w:r>
       <w:proofErr w:type="spellStart"/>
@@ -16885,7 +17247,7 @@
       <w:r>
         <w:t xml:space="preserve"> </w:t>
       </w:r>
-      <w:bookmarkStart w:id="60" w:name="_Toc140927151"/>
+      <w:bookmarkStart w:id="57" w:name="_Toc140927151"/>
       <w:proofErr w:type="spellStart"/>
       <w:r>
         <w:rPr>
@@ -16898,7 +17260,7 @@
       <w:r>
         <w:t xml:space="preserve"> utilizado</w:t>
       </w:r>
-      <w:bookmarkEnd w:id="60"/>
+      <w:bookmarkEnd w:id="57"/>
     </w:p>
     <w:p>
       <w:r>
@@ -16969,7 +17331,6 @@
         <w:pStyle w:val="Image"/>
       </w:pPr>
       <w:r>
-        <w:lastRenderedPageBreak/>
         <w:drawing>
           <wp:inline distT="0" distB="0" distL="0" distR="0" wp14:anchorId="18DA4649" wp14:editId="479B13D0">
             <wp:extent cx="5759450" cy="473075"/>
@@ -17011,8 +17372,8 @@
       <w:pPr>
         <w:pStyle w:val="Caption"/>
       </w:pPr>
-      <w:bookmarkStart w:id="61" w:name="_Ref139115789"/>
-      <w:bookmarkStart w:id="62" w:name="_Toc140159964"/>
+      <w:bookmarkStart w:id="58" w:name="_Ref139115789"/>
+      <w:bookmarkStart w:id="59" w:name="_Toc140159964"/>
       <w:r>
         <w:t xml:space="preserve">Figura </w:t>
       </w:r>
@@ -17024,7 +17385,7 @@
           <w:t>8</w:t>
         </w:r>
       </w:fldSimple>
-      <w:bookmarkEnd w:id="61"/>
+      <w:bookmarkEnd w:id="58"/>
       <w:r>
         <w:t xml:space="preserve"> - </w:t>
       </w:r>
@@ -17045,7 +17406,7 @@
         </w:rPr>
         <w:t>.</w:t>
       </w:r>
-      <w:bookmarkEnd w:id="62"/>
+      <w:bookmarkEnd w:id="59"/>
     </w:p>
     <w:p>
       <w:r>
@@ -17185,6 +17546,7 @@
         <w:pStyle w:val="Image"/>
       </w:pPr>
       <w:r>
+        <w:lastRenderedPageBreak/>
         <w:drawing>
           <wp:inline distT="0" distB="0" distL="0" distR="0" wp14:anchorId="73EE44DF" wp14:editId="41665145">
             <wp:extent cx="2979420" cy="1775497"/>
@@ -17226,8 +17588,8 @@
       <w:pPr>
         <w:pStyle w:val="Caption"/>
       </w:pPr>
-      <w:bookmarkStart w:id="63" w:name="_Ref139644720"/>
-      <w:bookmarkStart w:id="64" w:name="_Toc140159965"/>
+      <w:bookmarkStart w:id="60" w:name="_Ref139644720"/>
+      <w:bookmarkStart w:id="61" w:name="_Toc140159965"/>
       <w:r>
         <w:t xml:space="preserve">Figura </w:t>
       </w:r>
@@ -17239,7 +17601,7 @@
           <w:t>9</w:t>
         </w:r>
       </w:fldSimple>
-      <w:bookmarkEnd w:id="63"/>
+      <w:bookmarkEnd w:id="60"/>
       <w:r>
         <w:t xml:space="preserve"> - </w:t>
       </w:r>
@@ -17258,7 +17620,7 @@
       <w:r>
         <w:t>.</w:t>
       </w:r>
-      <w:bookmarkEnd w:id="64"/>
+      <w:bookmarkEnd w:id="61"/>
     </w:p>
     <w:p>
       <w:r>
@@ -17325,7 +17687,6 @@
         </w:rPr>
       </w:pPr>
       <w:r>
-        <w:lastRenderedPageBreak/>
         <w:t xml:space="preserve">Apesar disto, apenas era possível obter um máximo de </w:t>
       </w:r>
       <w:r>
@@ -17380,7 +17741,7 @@
       <w:pPr>
         <w:pStyle w:val="Heading3"/>
       </w:pPr>
-      <w:bookmarkStart w:id="65" w:name="_Toc140927152"/>
+      <w:bookmarkStart w:id="62" w:name="_Toc140927152"/>
       <w:r>
         <w:rPr>
           <w:i/>
@@ -17391,7 +17752,7 @@
       <w:r>
         <w:t xml:space="preserve"> </w:t>
       </w:r>
-      <w:commentRangeStart w:id="66"/>
+      <w:commentRangeStart w:id="63"/>
       <w:proofErr w:type="spellStart"/>
       <w:r>
         <w:rPr>
@@ -17400,8 +17761,8 @@
         </w:rPr>
         <w:t>augmentation</w:t>
       </w:r>
-      <w:bookmarkEnd w:id="65"/>
-      <w:commentRangeEnd w:id="66"/>
+      <w:bookmarkEnd w:id="62"/>
+      <w:commentRangeEnd w:id="63"/>
       <w:proofErr w:type="spellEnd"/>
       <w:r>
         <w:rPr>
@@ -17410,7 +17771,7 @@
           <w:b w:val="0"/>
           <w:bCs w:val="0"/>
         </w:rPr>
-        <w:commentReference w:id="66"/>
+        <w:commentReference w:id="63"/>
       </w:r>
     </w:p>
     <w:p>
@@ -17584,6 +17945,7 @@
     </w:p>
     <w:p>
       <w:r>
+        <w:lastRenderedPageBreak/>
         <w:t>Essas alterações foram as seguintes:</w:t>
       </w:r>
       <w:r>
@@ -17695,8 +18057,8 @@
       <w:pPr>
         <w:pStyle w:val="Caption"/>
       </w:pPr>
-      <w:bookmarkStart w:id="67" w:name="_Ref139644734"/>
-      <w:bookmarkStart w:id="68" w:name="_Toc140159966"/>
+      <w:bookmarkStart w:id="64" w:name="_Ref139644734"/>
+      <w:bookmarkStart w:id="65" w:name="_Toc140159966"/>
       <w:r>
         <w:t xml:space="preserve">Figura </w:t>
       </w:r>
@@ -17708,7 +18070,7 @@
           <w:t>10</w:t>
         </w:r>
       </w:fldSimple>
-      <w:bookmarkEnd w:id="67"/>
+      <w:bookmarkEnd w:id="64"/>
       <w:r>
         <w:t xml:space="preserve"> - </w:t>
       </w:r>
@@ -17724,7 +18086,7 @@
       <w:r>
         <w:t>.</w:t>
       </w:r>
-      <w:bookmarkEnd w:id="68"/>
+      <w:bookmarkEnd w:id="65"/>
     </w:p>
     <w:p>
       <w:pPr>
@@ -17852,8 +18214,8 @@
       <w:pPr>
         <w:pStyle w:val="Caption"/>
       </w:pPr>
-      <w:bookmarkStart w:id="69" w:name="_Ref139644743"/>
-      <w:bookmarkStart w:id="70" w:name="_Toc140159967"/>
+      <w:bookmarkStart w:id="66" w:name="_Ref139644743"/>
+      <w:bookmarkStart w:id="67" w:name="_Toc140159967"/>
       <w:r>
         <w:t xml:space="preserve">Figura </w:t>
       </w:r>
@@ -17865,7 +18227,7 @@
           <w:t>11</w:t>
         </w:r>
       </w:fldSimple>
-      <w:bookmarkEnd w:id="69"/>
+      <w:bookmarkEnd w:id="66"/>
       <w:r>
         <w:t xml:space="preserve"> - </w:t>
       </w:r>
@@ -17881,7 +18243,7 @@
       <w:r>
         <w:t>.</w:t>
       </w:r>
-      <w:bookmarkEnd w:id="70"/>
+      <w:bookmarkEnd w:id="67"/>
     </w:p>
     <w:p>
       <w:pPr>
@@ -17988,8 +18350,8 @@
       <w:pPr>
         <w:pStyle w:val="Caption"/>
       </w:pPr>
-      <w:bookmarkStart w:id="71" w:name="_Ref139644754"/>
-      <w:bookmarkStart w:id="72" w:name="_Toc140159968"/>
+      <w:bookmarkStart w:id="68" w:name="_Ref139644754"/>
+      <w:bookmarkStart w:id="69" w:name="_Toc140159968"/>
       <w:r>
         <w:t xml:space="preserve">Figura </w:t>
       </w:r>
@@ -18001,7 +18363,7 @@
           <w:t>12</w:t>
         </w:r>
       </w:fldSimple>
-      <w:bookmarkEnd w:id="71"/>
+      <w:bookmarkEnd w:id="68"/>
       <w:r>
         <w:t xml:space="preserve"> - </w:t>
       </w:r>
@@ -18017,7 +18379,7 @@
       <w:r>
         <w:t>.</w:t>
       </w:r>
-      <w:bookmarkEnd w:id="72"/>
+      <w:bookmarkEnd w:id="69"/>
     </w:p>
     <w:p>
       <w:pPr>
@@ -18118,8 +18480,8 @@
       <w:pPr>
         <w:pStyle w:val="Caption"/>
       </w:pPr>
-      <w:bookmarkStart w:id="73" w:name="_Ref139644767"/>
-      <w:bookmarkStart w:id="74" w:name="_Toc140159969"/>
+      <w:bookmarkStart w:id="70" w:name="_Ref139644767"/>
+      <w:bookmarkStart w:id="71" w:name="_Toc140159969"/>
       <w:r>
         <w:t xml:space="preserve">Figura </w:t>
       </w:r>
@@ -18131,7 +18493,7 @@
           <w:t>13</w:t>
         </w:r>
       </w:fldSimple>
-      <w:bookmarkEnd w:id="73"/>
+      <w:bookmarkEnd w:id="70"/>
       <w:r>
         <w:t xml:space="preserve"> - </w:t>
       </w:r>
@@ -18141,7 +18503,7 @@
       <w:r>
         <w:t>.</w:t>
       </w:r>
-      <w:bookmarkEnd w:id="74"/>
+      <w:bookmarkEnd w:id="71"/>
     </w:p>
     <w:p>
       <w:pPr>
@@ -18236,12 +18598,12 @@
       <w:pPr>
         <w:pStyle w:val="Heading3"/>
       </w:pPr>
-      <w:bookmarkStart w:id="75" w:name="_Toc140927153"/>
+      <w:bookmarkStart w:id="72" w:name="_Toc140927153"/>
       <w:r>
         <w:lastRenderedPageBreak/>
         <w:t>Normalização dos dados</w:t>
       </w:r>
-      <w:bookmarkEnd w:id="75"/>
+      <w:bookmarkEnd w:id="72"/>
     </w:p>
     <w:p>
       <w:r>
@@ -18502,8 +18864,8 @@
       <w:pPr>
         <w:pStyle w:val="Caption"/>
       </w:pPr>
-      <w:bookmarkStart w:id="76" w:name="_Ref139645104"/>
-      <w:bookmarkStart w:id="77" w:name="_Toc140159970"/>
+      <w:bookmarkStart w:id="73" w:name="_Ref139645104"/>
+      <w:bookmarkStart w:id="74" w:name="_Toc140159970"/>
       <w:r>
         <w:t xml:space="preserve">Figura </w:t>
       </w:r>
@@ -18515,7 +18877,7 @@
           <w:t>14</w:t>
         </w:r>
       </w:fldSimple>
-      <w:bookmarkEnd w:id="76"/>
+      <w:bookmarkEnd w:id="73"/>
       <w:r>
         <w:t xml:space="preserve"> - </w:t>
       </w:r>
@@ -18525,7 +18887,7 @@
       <w:r>
         <w:t>.</w:t>
       </w:r>
-      <w:bookmarkEnd w:id="77"/>
+      <w:bookmarkEnd w:id="74"/>
     </w:p>
     <w:p>
       <w:r>
@@ -18607,8 +18969,8 @@
         <w:pStyle w:val="Caption"/>
         <w:keepNext/>
       </w:pPr>
-      <w:bookmarkStart w:id="78" w:name="_Ref140166943"/>
-      <w:bookmarkStart w:id="79" w:name="_Toc140159987"/>
+      <w:bookmarkStart w:id="75" w:name="_Ref140166943"/>
+      <w:bookmarkStart w:id="76" w:name="_Toc140159987"/>
       <w:r>
         <w:t xml:space="preserve">Tabela </w:t>
       </w:r>
@@ -18620,14 +18982,14 @@
           <w:t>1</w:t>
         </w:r>
       </w:fldSimple>
-      <w:bookmarkEnd w:id="78"/>
+      <w:bookmarkEnd w:id="75"/>
       <w:r>
         <w:t xml:space="preserve"> - </w:t>
       </w:r>
       <w:r>
         <w:t>Total de dados obtidos</w:t>
       </w:r>
-      <w:bookmarkEnd w:id="79"/>
+      <w:bookmarkEnd w:id="76"/>
     </w:p>
     <w:tbl>
       <w:tblPr>
@@ -18920,40 +19282,40 @@
         <w:lastRenderedPageBreak/>
         <w:t xml:space="preserve"> </w:t>
       </w:r>
-      <w:bookmarkStart w:id="80" w:name="_Toc140927154"/>
+      <w:bookmarkStart w:id="77" w:name="_Toc140927154"/>
       <w:r>
         <w:t>Construção d</w:t>
       </w:r>
       <w:r>
         <w:t xml:space="preserve">a rede </w:t>
       </w:r>
-      <w:commentRangeStart w:id="81"/>
+      <w:commentRangeStart w:id="78"/>
       <w:r>
         <w:t>neuronal</w:t>
       </w:r>
-      <w:bookmarkEnd w:id="80"/>
-      <w:commentRangeEnd w:id="81"/>
+      <w:bookmarkEnd w:id="77"/>
+      <w:commentRangeEnd w:id="78"/>
       <w:r>
         <w:rPr>
           <w:rStyle w:val="CommentReference"/>
           <w:rFonts w:eastAsiaTheme="minorHAnsi" w:cstheme="minorBidi"/>
           <w:b w:val="0"/>
         </w:rPr>
-        <w:commentReference w:id="81"/>
+        <w:commentReference w:id="78"/>
       </w:r>
     </w:p>
     <w:p>
       <w:pPr>
         <w:pStyle w:val="Heading3"/>
       </w:pPr>
-      <w:bookmarkStart w:id="82" w:name="_Toc140927155"/>
+      <w:bookmarkStart w:id="79" w:name="_Toc140927155"/>
       <w:r>
         <w:t>Arquitetura d</w:t>
       </w:r>
       <w:r>
         <w:t>a rede neuronal</w:t>
       </w:r>
-      <w:bookmarkEnd w:id="82"/>
+      <w:bookmarkEnd w:id="79"/>
     </w:p>
     <w:p>
       <w:r>
@@ -20153,8 +20515,8 @@
       <w:pPr>
         <w:pStyle w:val="Caption"/>
       </w:pPr>
-      <w:bookmarkStart w:id="83" w:name="_Ref139900654"/>
-      <w:bookmarkStart w:id="84" w:name="_Toc140159971"/>
+      <w:bookmarkStart w:id="80" w:name="_Ref139900654"/>
+      <w:bookmarkStart w:id="81" w:name="_Toc140159971"/>
       <w:r>
         <w:t xml:space="preserve">Figura </w:t>
       </w:r>
@@ -20166,11 +20528,11 @@
           <w:t>15</w:t>
         </w:r>
       </w:fldSimple>
-      <w:bookmarkEnd w:id="83"/>
+      <w:bookmarkEnd w:id="80"/>
       <w:r>
         <w:t xml:space="preserve"> - Código da arquitetura da rede neuronal</w:t>
       </w:r>
-      <w:bookmarkEnd w:id="84"/>
+      <w:bookmarkEnd w:id="81"/>
     </w:p>
     <w:p>
       <w:pPr>
@@ -20229,8 +20591,8 @@
       <w:pPr>
         <w:pStyle w:val="Caption"/>
       </w:pPr>
-      <w:bookmarkStart w:id="85" w:name="_Ref139900708"/>
-      <w:bookmarkStart w:id="86" w:name="_Toc140159972"/>
+      <w:bookmarkStart w:id="82" w:name="_Ref139900708"/>
+      <w:bookmarkStart w:id="83" w:name="_Toc140159972"/>
       <w:r>
         <w:t xml:space="preserve">Figura </w:t>
       </w:r>
@@ -20242,22 +20604,22 @@
           <w:t>16</w:t>
         </w:r>
       </w:fldSimple>
-      <w:bookmarkEnd w:id="85"/>
+      <w:bookmarkEnd w:id="82"/>
       <w:r>
         <w:t xml:space="preserve"> - Representação gráfica da rede neuronal</w:t>
       </w:r>
-      <w:bookmarkEnd w:id="86"/>
+      <w:bookmarkEnd w:id="83"/>
     </w:p>
     <w:p>
       <w:pPr>
         <w:pStyle w:val="Heading3"/>
       </w:pPr>
-      <w:bookmarkStart w:id="87" w:name="_Toc140927156"/>
+      <w:bookmarkStart w:id="84" w:name="_Toc140927156"/>
       <w:r>
         <w:lastRenderedPageBreak/>
         <w:t>Parâmetros extra</w:t>
       </w:r>
-      <w:bookmarkEnd w:id="87"/>
+      <w:bookmarkEnd w:id="84"/>
     </w:p>
     <w:p>
       <w:r>
@@ -20690,21 +21052,21 @@
       <w:r>
         <w:t xml:space="preserve"> </w:t>
       </w:r>
-      <w:bookmarkStart w:id="88" w:name="_Toc140927157"/>
+      <w:bookmarkStart w:id="85" w:name="_Toc140927157"/>
       <w:r>
         <w:t>Treino do modelo</w:t>
       </w:r>
-      <w:bookmarkEnd w:id="88"/>
+      <w:bookmarkEnd w:id="85"/>
     </w:p>
     <w:p>
       <w:pPr>
         <w:pStyle w:val="Heading3"/>
       </w:pPr>
-      <w:bookmarkStart w:id="89" w:name="_Toc140927158"/>
+      <w:bookmarkStart w:id="86" w:name="_Toc140927158"/>
       <w:r>
         <w:t>Primeira abordagem</w:t>
       </w:r>
-      <w:bookmarkEnd w:id="89"/>
+      <w:bookmarkEnd w:id="86"/>
     </w:p>
     <w:p>
       <w:r>
@@ -20829,8 +21191,8 @@
         <w:pStyle w:val="Caption"/>
         <w:keepNext/>
       </w:pPr>
-      <w:bookmarkStart w:id="90" w:name="_Ref140170602"/>
-      <w:bookmarkStart w:id="91" w:name="_Toc140159988"/>
+      <w:bookmarkStart w:id="87" w:name="_Ref140170602"/>
+      <w:bookmarkStart w:id="88" w:name="_Toc140159988"/>
       <w:r>
         <w:t xml:space="preserve">Tabela </w:t>
       </w:r>
@@ -20842,14 +21204,14 @@
           <w:t>2</w:t>
         </w:r>
       </w:fldSimple>
-      <w:bookmarkEnd w:id="90"/>
+      <w:bookmarkEnd w:id="87"/>
       <w:r>
         <w:t xml:space="preserve"> - </w:t>
       </w:r>
       <w:r>
         <w:t>Quantidade de dados a ser usada na primeira abordagem.</w:t>
       </w:r>
-      <w:bookmarkEnd w:id="91"/>
+      <w:bookmarkEnd w:id="88"/>
     </w:p>
     <w:tbl>
       <w:tblPr>
@@ -21186,8 +21548,8 @@
         <w:pStyle w:val="Caption"/>
         <w:keepNext/>
       </w:pPr>
-      <w:bookmarkStart w:id="92" w:name="_Ref140170654"/>
-      <w:bookmarkStart w:id="93" w:name="_Toc140159989"/>
+      <w:bookmarkStart w:id="89" w:name="_Ref140170654"/>
+      <w:bookmarkStart w:id="90" w:name="_Toc140159989"/>
       <w:r>
         <w:t xml:space="preserve">Tabela </w:t>
       </w:r>
@@ -21199,14 +21561,14 @@
           <w:t>3</w:t>
         </w:r>
       </w:fldSimple>
-      <w:bookmarkEnd w:id="92"/>
+      <w:bookmarkEnd w:id="89"/>
       <w:r>
         <w:t xml:space="preserve"> - </w:t>
       </w:r>
       <w:r>
         <w:t>Resultados da primeira abordagem.</w:t>
       </w:r>
-      <w:bookmarkEnd w:id="93"/>
+      <w:bookmarkEnd w:id="90"/>
     </w:p>
     <w:tbl>
       <w:tblPr>
@@ -21420,11 +21782,11 @@
       <w:pPr>
         <w:pStyle w:val="Heading3"/>
       </w:pPr>
-      <w:bookmarkStart w:id="94" w:name="_Toc140927159"/>
+      <w:bookmarkStart w:id="91" w:name="_Toc140927159"/>
       <w:r>
         <w:t>Segunda abordagem</w:t>
       </w:r>
-      <w:bookmarkEnd w:id="94"/>
+      <w:bookmarkEnd w:id="91"/>
     </w:p>
     <w:p>
       <w:r>
@@ -21716,8 +22078,8 @@
         <w:pStyle w:val="Caption"/>
         <w:keepNext/>
       </w:pPr>
-      <w:bookmarkStart w:id="95" w:name="_Ref140170671"/>
-      <w:bookmarkStart w:id="96" w:name="_Toc140159990"/>
+      <w:bookmarkStart w:id="92" w:name="_Ref140170671"/>
+      <w:bookmarkStart w:id="93" w:name="_Toc140159990"/>
       <w:r>
         <w:lastRenderedPageBreak/>
         <w:t xml:space="preserve">Tabela </w:t>
@@ -21730,14 +22092,14 @@
           <w:t>4</w:t>
         </w:r>
       </w:fldSimple>
-      <w:bookmarkEnd w:id="95"/>
+      <w:bookmarkEnd w:id="92"/>
       <w:r>
         <w:t xml:space="preserve"> - </w:t>
       </w:r>
       <w:r>
         <w:t>Quantidade de dados a ser usada na segunda abordagem.</w:t>
       </w:r>
-      <w:bookmarkEnd w:id="96"/>
+      <w:bookmarkEnd w:id="93"/>
     </w:p>
     <w:tbl>
       <w:tblPr>
@@ -22014,8 +22376,8 @@
         <w:pStyle w:val="Caption"/>
         <w:keepNext/>
       </w:pPr>
-      <w:bookmarkStart w:id="97" w:name="_Ref140170683"/>
-      <w:bookmarkStart w:id="98" w:name="_Toc140159991"/>
+      <w:bookmarkStart w:id="94" w:name="_Ref140170683"/>
+      <w:bookmarkStart w:id="95" w:name="_Toc140159991"/>
       <w:r>
         <w:t xml:space="preserve">Tabela </w:t>
       </w:r>
@@ -22027,14 +22389,14 @@
           <w:t>5</w:t>
         </w:r>
       </w:fldSimple>
-      <w:bookmarkEnd w:id="97"/>
+      <w:bookmarkEnd w:id="94"/>
       <w:r>
         <w:t xml:space="preserve"> - </w:t>
       </w:r>
       <w:r>
         <w:t>Resultados da segunda abordagem.</w:t>
       </w:r>
-      <w:bookmarkEnd w:id="98"/>
+      <w:bookmarkEnd w:id="95"/>
     </w:p>
     <w:tbl>
       <w:tblPr>
@@ -22265,11 +22627,11 @@
       <w:pPr>
         <w:pStyle w:val="Heading3"/>
       </w:pPr>
-      <w:bookmarkStart w:id="99" w:name="_Toc140927160"/>
+      <w:bookmarkStart w:id="96" w:name="_Toc140927160"/>
       <w:r>
         <w:t>Terceira abordagem</w:t>
       </w:r>
-      <w:bookmarkEnd w:id="99"/>
+      <w:bookmarkEnd w:id="96"/>
     </w:p>
     <w:p>
       <w:r>
@@ -22388,8 +22750,8 @@
       <w:pPr>
         <w:pStyle w:val="Caption"/>
       </w:pPr>
-      <w:bookmarkStart w:id="100" w:name="_Ref139645217"/>
-      <w:bookmarkStart w:id="101" w:name="_Toc140159973"/>
+      <w:bookmarkStart w:id="97" w:name="_Ref139645217"/>
+      <w:bookmarkStart w:id="98" w:name="_Toc140159973"/>
       <w:r>
         <w:t xml:space="preserve">Figura </w:t>
       </w:r>
@@ -22401,7 +22763,7 @@
           <w:t>17</w:t>
         </w:r>
       </w:fldSimple>
-      <w:bookmarkEnd w:id="100"/>
+      <w:bookmarkEnd w:id="97"/>
       <w:r>
         <w:t xml:space="preserve"> - </w:t>
       </w:r>
@@ -22412,7 +22774,7 @@
         </w:rPr>
         <w:t>Código da função de redimensionamento da imagem</w:t>
       </w:r>
-      <w:bookmarkEnd w:id="101"/>
+      <w:bookmarkEnd w:id="98"/>
     </w:p>
     <w:p>
       <w:r>
@@ -22455,8 +22817,8 @@
         <w:pStyle w:val="Caption"/>
         <w:keepNext/>
       </w:pPr>
-      <w:bookmarkStart w:id="102" w:name="_Ref140170698"/>
-      <w:bookmarkStart w:id="103" w:name="_Toc140159992"/>
+      <w:bookmarkStart w:id="99" w:name="_Ref140170698"/>
+      <w:bookmarkStart w:id="100" w:name="_Toc140159992"/>
       <w:r>
         <w:lastRenderedPageBreak/>
         <w:t xml:space="preserve">Tabela </w:t>
@@ -22469,14 +22831,14 @@
           <w:t>6</w:t>
         </w:r>
       </w:fldSimple>
-      <w:bookmarkEnd w:id="102"/>
+      <w:bookmarkEnd w:id="99"/>
       <w:r>
         <w:t xml:space="preserve"> - </w:t>
       </w:r>
       <w:r>
         <w:t>Quantidade de dados a ser usada na terceira abordagem.</w:t>
       </w:r>
-      <w:bookmarkEnd w:id="103"/>
+      <w:bookmarkEnd w:id="100"/>
     </w:p>
     <w:tbl>
       <w:tblPr>
@@ -22772,8 +23134,8 @@
         <w:pStyle w:val="Caption"/>
         <w:keepNext/>
       </w:pPr>
-      <w:bookmarkStart w:id="104" w:name="_Ref140170707"/>
-      <w:bookmarkStart w:id="105" w:name="_Toc140159993"/>
+      <w:bookmarkStart w:id="101" w:name="_Ref140170707"/>
+      <w:bookmarkStart w:id="102" w:name="_Toc140159993"/>
       <w:r>
         <w:t xml:space="preserve">Tabela </w:t>
       </w:r>
@@ -22785,14 +23147,14 @@
           <w:t>7</w:t>
         </w:r>
       </w:fldSimple>
-      <w:bookmarkEnd w:id="104"/>
+      <w:bookmarkEnd w:id="101"/>
       <w:r>
         <w:t xml:space="preserve"> - </w:t>
       </w:r>
       <w:r>
         <w:t>Resultados da terceira abordagem.</w:t>
       </w:r>
-      <w:bookmarkEnd w:id="105"/>
+      <w:bookmarkEnd w:id="102"/>
     </w:p>
     <w:tbl>
       <w:tblPr>
@@ -22986,11 +23348,11 @@
       <w:pPr>
         <w:pStyle w:val="Heading3"/>
       </w:pPr>
-      <w:bookmarkStart w:id="106" w:name="_Toc140927161"/>
+      <w:bookmarkStart w:id="103" w:name="_Toc140927161"/>
       <w:r>
         <w:t>Abordagem Final</w:t>
       </w:r>
-      <w:bookmarkEnd w:id="106"/>
+      <w:bookmarkEnd w:id="103"/>
     </w:p>
     <w:p>
       <w:r>
@@ -23191,8 +23553,8 @@
         <w:pStyle w:val="Caption"/>
         <w:keepNext/>
       </w:pPr>
-      <w:bookmarkStart w:id="107" w:name="_Ref140170715"/>
-      <w:bookmarkStart w:id="108" w:name="_Toc140159994"/>
+      <w:bookmarkStart w:id="104" w:name="_Ref140170715"/>
+      <w:bookmarkStart w:id="105" w:name="_Toc140159994"/>
       <w:r>
         <w:t xml:space="preserve">Tabela </w:t>
       </w:r>
@@ -23204,7 +23566,7 @@
           <w:t>8</w:t>
         </w:r>
       </w:fldSimple>
-      <w:bookmarkEnd w:id="107"/>
+      <w:bookmarkEnd w:id="104"/>
       <w:r>
         <w:t xml:space="preserve"> </w:t>
       </w:r>
@@ -23221,7 +23583,7 @@
       <w:r>
         <w:t>label</w:t>
       </w:r>
-      <w:bookmarkEnd w:id="108"/>
+      <w:bookmarkEnd w:id="105"/>
       <w:proofErr w:type="spellEnd"/>
     </w:p>
     <w:tbl>
@@ -23555,8 +23917,8 @@
         <w:pStyle w:val="Caption"/>
         <w:keepNext/>
       </w:pPr>
-      <w:bookmarkStart w:id="109" w:name="_Ref140170722"/>
-      <w:bookmarkStart w:id="110" w:name="_Toc140159995"/>
+      <w:bookmarkStart w:id="106" w:name="_Ref140170722"/>
+      <w:bookmarkStart w:id="107" w:name="_Toc140159995"/>
       <w:r>
         <w:t xml:space="preserve">Tabela </w:t>
       </w:r>
@@ -23568,7 +23930,7 @@
           <w:t>9</w:t>
         </w:r>
       </w:fldSimple>
-      <w:bookmarkEnd w:id="109"/>
+      <w:bookmarkEnd w:id="106"/>
       <w:r>
         <w:t xml:space="preserve"> - </w:t>
       </w:r>
@@ -23579,7 +23941,7 @@
       <w:r>
         <w:t>label</w:t>
       </w:r>
-      <w:bookmarkEnd w:id="110"/>
+      <w:bookmarkEnd w:id="107"/>
       <w:proofErr w:type="spellEnd"/>
     </w:p>
     <w:tbl>
@@ -23910,8 +24272,8 @@
         <w:pStyle w:val="Caption"/>
         <w:keepNext/>
       </w:pPr>
-      <w:bookmarkStart w:id="111" w:name="_Ref140170730"/>
-      <w:bookmarkStart w:id="112" w:name="_Toc140159996"/>
+      <w:bookmarkStart w:id="108" w:name="_Ref140170730"/>
+      <w:bookmarkStart w:id="109" w:name="_Toc140159996"/>
       <w:r>
         <w:t xml:space="preserve">Tabela </w:t>
       </w:r>
@@ -23923,7 +24285,7 @@
           <w:t>10</w:t>
         </w:r>
       </w:fldSimple>
-      <w:bookmarkEnd w:id="111"/>
+      <w:bookmarkEnd w:id="108"/>
       <w:r>
         <w:t xml:space="preserve"> - </w:t>
       </w:r>
@@ -23934,7 +24296,7 @@
       <w:r>
         <w:t>label</w:t>
       </w:r>
-      <w:bookmarkEnd w:id="112"/>
+      <w:bookmarkEnd w:id="109"/>
       <w:proofErr w:type="spellEnd"/>
     </w:p>
     <w:tbl>
@@ -24358,7 +24720,7 @@
           <w:iCs/>
         </w:rPr>
       </w:pPr>
-      <w:bookmarkStart w:id="113" w:name="_Toc140159974"/>
+      <w:bookmarkStart w:id="110" w:name="_Toc140159974"/>
       <w:r>
         <w:t xml:space="preserve">Figura </w:t>
       </w:r>
@@ -24373,7 +24735,7 @@
       <w:r>
         <w:t xml:space="preserve"> - Função para obtenção de dados para treino</w:t>
       </w:r>
-      <w:bookmarkEnd w:id="113"/>
+      <w:bookmarkEnd w:id="110"/>
     </w:p>
     <w:p>
       <w:pPr>
@@ -24400,33 +24762,9 @@
     </w:p>
     <w:p>
       <w:pPr>
-        <w:spacing w:line="276" w:lineRule="auto"/>
-        <w:ind w:firstLine="0"/>
-        <w:jc w:val="left"/>
-        <w:rPr>
-          <w:rFonts w:eastAsiaTheme="majorEastAsia" w:cstheme="majorBidi"/>
-          <w:b/>
-          <w:bCs/>
-          <w:i/>
-          <w:iCs/>
-          <w:sz w:val="40"/>
-          <w:szCs w:val="28"/>
-        </w:rPr>
-      </w:pPr>
-      <w:r>
-        <w:rPr>
-          <w:i/>
-          <w:iCs/>
-        </w:rPr>
-        <w:lastRenderedPageBreak/>
-        <w:br w:type="page"/>
-      </w:r>
-    </w:p>
-    <w:p>
-      <w:pPr>
         <w:pStyle w:val="Heading1"/>
       </w:pPr>
-      <w:bookmarkStart w:id="114" w:name="_Toc140927162"/>
+      <w:bookmarkStart w:id="111" w:name="_Toc140927162"/>
       <w:r>
         <w:rPr>
           <w:i/>
@@ -24438,7 +24776,7 @@
       <w:r>
         <w:t xml:space="preserve"> desenvolvido para aplicar o modelo</w:t>
       </w:r>
-      <w:bookmarkEnd w:id="114"/>
+      <w:bookmarkEnd w:id="111"/>
     </w:p>
     <w:p>
       <w:r>
@@ -24590,7 +24928,7 @@
       <w:r>
         <w:t xml:space="preserve"> </w:t>
       </w:r>
-      <w:bookmarkStart w:id="115" w:name="_Toc140927163"/>
+      <w:bookmarkStart w:id="112" w:name="_Toc140927163"/>
       <w:r>
         <w:t>API</w:t>
       </w:r>
@@ -24608,7 +24946,7 @@
         </w:rPr>
         <w:t>Flask</w:t>
       </w:r>
-      <w:bookmarkEnd w:id="115"/>
+      <w:bookmarkEnd w:id="112"/>
       <w:proofErr w:type="spellEnd"/>
     </w:p>
     <w:p>
@@ -25169,7 +25507,7 @@
                                 <w:sz w:val="24"/>
                               </w:rPr>
                             </w:pPr>
-                            <w:bookmarkStart w:id="116" w:name="_Toc140159975"/>
+                            <w:bookmarkStart w:id="113" w:name="_Toc140159975"/>
                             <w:r>
                               <w:t xml:space="preserve">Figura </w:t>
                             </w:r>
@@ -25206,7 +25544,7 @@
                               </w:rPr>
                               <w:t>().</w:t>
                             </w:r>
-                            <w:bookmarkEnd w:id="116"/>
+                            <w:bookmarkEnd w:id="113"/>
                           </w:p>
                         </w:txbxContent>
                       </wps:txbx>
@@ -25239,7 +25577,7 @@
                           <w:sz w:val="24"/>
                         </w:rPr>
                       </w:pPr>
-                      <w:bookmarkStart w:id="117" w:name="_Toc140159975"/>
+                      <w:bookmarkStart w:id="114" w:name="_Toc140159975"/>
                       <w:r>
                         <w:t xml:space="preserve">Figura </w:t>
                       </w:r>
@@ -25276,7 +25614,7 @@
                         </w:rPr>
                         <w:t>().</w:t>
                       </w:r>
-                      <w:bookmarkEnd w:id="117"/>
+                      <w:bookmarkEnd w:id="114"/>
                     </w:p>
                   </w:txbxContent>
                 </v:textbox>
@@ -25978,7 +26316,7 @@
       <w:pPr>
         <w:pStyle w:val="Caption"/>
       </w:pPr>
-      <w:bookmarkStart w:id="118" w:name="_Toc140159976"/>
+      <w:bookmarkStart w:id="115" w:name="_Toc140159976"/>
       <w:r>
         <w:t xml:space="preserve">Figura </w:t>
       </w:r>
@@ -26052,7 +26390,7 @@
         </w:rPr>
         <w:t>.</w:t>
       </w:r>
-      <w:bookmarkEnd w:id="118"/>
+      <w:bookmarkEnd w:id="115"/>
     </w:p>
     <w:p>
       <w:pPr>
@@ -26082,7 +26420,7 @@
         <w:lastRenderedPageBreak/>
         <w:t xml:space="preserve"> </w:t>
       </w:r>
-      <w:bookmarkStart w:id="119" w:name="_Toc140927164"/>
+      <w:bookmarkStart w:id="116" w:name="_Toc140927164"/>
       <w:r>
         <w:rPr>
           <w:i/>
@@ -26100,7 +26438,7 @@
         </w:rPr>
         <w:t>Meteo</w:t>
       </w:r>
-      <w:bookmarkEnd w:id="119"/>
+      <w:bookmarkEnd w:id="116"/>
     </w:p>
     <w:p>
       <w:r>
@@ -26202,7 +26540,7 @@
           <w:i/>
         </w:rPr>
       </w:pPr>
-      <w:bookmarkStart w:id="120" w:name="_Toc140159977"/>
+      <w:bookmarkStart w:id="117" w:name="_Toc140159977"/>
       <w:r>
         <w:t xml:space="preserve">Figura </w:t>
       </w:r>
@@ -26250,17 +26588,17 @@
         </w:rPr>
         <w:t>.</w:t>
       </w:r>
-      <w:bookmarkEnd w:id="120"/>
+      <w:bookmarkEnd w:id="117"/>
     </w:p>
     <w:p>
       <w:pPr>
         <w:pStyle w:val="Heading3"/>
       </w:pPr>
-      <w:bookmarkStart w:id="121" w:name="_Toc140927165"/>
+      <w:bookmarkStart w:id="118" w:name="_Toc140927165"/>
       <w:r>
         <w:t>Implementação</w:t>
       </w:r>
-      <w:bookmarkEnd w:id="121"/>
+      <w:bookmarkEnd w:id="118"/>
     </w:p>
     <w:p>
       <w:r>
@@ -26506,7 +26844,7 @@
           <w:bCs/>
         </w:rPr>
       </w:pPr>
-      <w:bookmarkStart w:id="122" w:name="_Toc140159978"/>
+      <w:bookmarkStart w:id="119" w:name="_Toc140159978"/>
       <w:r>
         <w:t xml:space="preserve">Figura </w:t>
       </w:r>
@@ -26549,7 +26887,7 @@
         </w:rPr>
         <w:t>.</w:t>
       </w:r>
-      <w:bookmarkEnd w:id="122"/>
+      <w:bookmarkEnd w:id="119"/>
     </w:p>
     <w:p>
       <w:pPr>
@@ -26601,7 +26939,7 @@
           <w:bCs/>
         </w:rPr>
       </w:pPr>
-      <w:bookmarkStart w:id="123" w:name="_Toc140159979"/>
+      <w:bookmarkStart w:id="120" w:name="_Toc140159979"/>
       <w:r>
         <w:t xml:space="preserve">Figura </w:t>
       </w:r>
@@ -26642,7 +26980,7 @@
         </w:rPr>
         <w:t>.</w:t>
       </w:r>
-      <w:bookmarkEnd w:id="123"/>
+      <w:bookmarkEnd w:id="120"/>
     </w:p>
     <w:p>
       <w:r>
@@ -26795,7 +27133,7 @@
       <w:pPr>
         <w:pStyle w:val="Caption"/>
       </w:pPr>
-      <w:bookmarkStart w:id="124" w:name="_Toc140159980"/>
+      <w:bookmarkStart w:id="121" w:name="_Toc140159980"/>
       <w:r>
         <w:t xml:space="preserve">Figura </w:t>
       </w:r>
@@ -26843,7 +27181,7 @@
       <w:r>
         <w:t>.</w:t>
       </w:r>
-      <w:bookmarkEnd w:id="124"/>
+      <w:bookmarkEnd w:id="121"/>
     </w:p>
     <w:p>
       <w:pPr>
@@ -26892,7 +27230,7 @@
       <w:pPr>
         <w:pStyle w:val="Caption"/>
       </w:pPr>
-      <w:bookmarkStart w:id="125" w:name="_Toc140159981"/>
+      <w:bookmarkStart w:id="122" w:name="_Toc140159981"/>
       <w:r>
         <w:t xml:space="preserve">Figura </w:t>
       </w:r>
@@ -26938,7 +27276,7 @@
       <w:r>
         <w:t>.</w:t>
       </w:r>
-      <w:bookmarkEnd w:id="125"/>
+      <w:bookmarkEnd w:id="122"/>
     </w:p>
     <w:p>
       <w:pPr>
@@ -27141,7 +27479,7 @@
       <w:pPr>
         <w:pStyle w:val="Caption"/>
       </w:pPr>
-      <w:bookmarkStart w:id="126" w:name="_Toc140159982"/>
+      <w:bookmarkStart w:id="123" w:name="_Toc140159982"/>
       <w:r>
         <w:t xml:space="preserve">Figura </w:t>
       </w:r>
@@ -27181,7 +27519,7 @@
       <w:r>
         <w:t>.</w:t>
       </w:r>
-      <w:bookmarkEnd w:id="126"/>
+      <w:bookmarkEnd w:id="123"/>
     </w:p>
     <w:p>
       <w:pPr>
@@ -27236,7 +27574,7 @@
       <w:pPr>
         <w:pStyle w:val="Caption"/>
       </w:pPr>
-      <w:bookmarkStart w:id="127" w:name="_Toc140159983"/>
+      <w:bookmarkStart w:id="124" w:name="_Toc140159983"/>
       <w:r>
         <w:t xml:space="preserve">Figura </w:t>
       </w:r>
@@ -27274,7 +27612,7 @@
       <w:r>
         <w:t>.</w:t>
       </w:r>
-      <w:bookmarkEnd w:id="127"/>
+      <w:bookmarkEnd w:id="124"/>
     </w:p>
     <w:p>
       <w:pPr>
@@ -27473,7 +27811,7 @@
       <w:pPr>
         <w:pStyle w:val="Caption"/>
       </w:pPr>
-      <w:bookmarkStart w:id="128" w:name="_Toc140159984"/>
+      <w:bookmarkStart w:id="125" w:name="_Toc140159984"/>
       <w:r>
         <w:t xml:space="preserve">Figura </w:t>
       </w:r>
@@ -27523,7 +27861,7 @@
         </w:rPr>
         <w:t>.</w:t>
       </w:r>
-      <w:bookmarkEnd w:id="128"/>
+      <w:bookmarkEnd w:id="125"/>
     </w:p>
     <w:p>
       <w:pPr>
@@ -27571,7 +27909,7 @@
       <w:pPr>
         <w:pStyle w:val="Caption"/>
       </w:pPr>
-      <w:bookmarkStart w:id="129" w:name="_Toc140159985"/>
+      <w:bookmarkStart w:id="126" w:name="_Toc140159985"/>
       <w:r>
         <w:t xml:space="preserve">Figura </w:t>
       </w:r>
@@ -27619,7 +27957,7 @@
         </w:rPr>
         <w:t>.</w:t>
       </w:r>
-      <w:bookmarkEnd w:id="129"/>
+      <w:bookmarkEnd w:id="126"/>
     </w:p>
     <w:p>
       <w:pPr>
@@ -27668,7 +28006,7 @@
       <w:pPr>
         <w:pStyle w:val="Caption"/>
       </w:pPr>
-      <w:bookmarkStart w:id="130" w:name="_Toc140159986"/>
+      <w:bookmarkStart w:id="127" w:name="_Toc140159986"/>
       <w:r>
         <w:t xml:space="preserve">Figura </w:t>
       </w:r>
@@ -27714,7 +28052,7 @@
       <w:r>
         <w:t>.</w:t>
       </w:r>
-      <w:bookmarkEnd w:id="130"/>
+      <w:bookmarkEnd w:id="127"/>
     </w:p>
     <w:p>
       <w:pPr>
@@ -27740,11 +28078,11 @@
         <w:lastRenderedPageBreak/>
         <w:t xml:space="preserve"> </w:t>
       </w:r>
-      <w:bookmarkStart w:id="131" w:name="_Toc140927166"/>
+      <w:bookmarkStart w:id="128" w:name="_Toc140927166"/>
       <w:r>
         <w:t>Instalação e uso</w:t>
       </w:r>
-      <w:bookmarkEnd w:id="131"/>
+      <w:bookmarkEnd w:id="128"/>
     </w:p>
     <w:p>
       <w:r>
@@ -27812,11 +28150,11 @@
       <w:pPr>
         <w:pStyle w:val="Heading3"/>
       </w:pPr>
-      <w:bookmarkStart w:id="132" w:name="_Toc140927167"/>
+      <w:bookmarkStart w:id="129" w:name="_Toc140927167"/>
       <w:r>
         <w:t>Requisitos</w:t>
       </w:r>
-      <w:bookmarkEnd w:id="132"/>
+      <w:bookmarkEnd w:id="129"/>
     </w:p>
     <w:p>
       <w:r>
@@ -27913,11 +28251,11 @@
       <w:pPr>
         <w:pStyle w:val="Heading3"/>
       </w:pPr>
-      <w:bookmarkStart w:id="133" w:name="_Toc140927168"/>
+      <w:bookmarkStart w:id="130" w:name="_Toc140927168"/>
       <w:r>
         <w:t>Passos</w:t>
       </w:r>
-      <w:bookmarkEnd w:id="133"/>
+      <w:bookmarkEnd w:id="130"/>
     </w:p>
     <w:p>
       <w:r>
@@ -28510,12 +28848,12 @@
       <w:pPr>
         <w:pStyle w:val="Heading1"/>
       </w:pPr>
-      <w:bookmarkStart w:id="134" w:name="_Toc140927169"/>
+      <w:bookmarkStart w:id="131" w:name="_Toc140927169"/>
       <w:r>
         <w:lastRenderedPageBreak/>
         <w:t>Análise de resultados</w:t>
       </w:r>
-      <w:bookmarkEnd w:id="134"/>
+      <w:bookmarkEnd w:id="131"/>
     </w:p>
     <w:p>
       <w:r>
@@ -28743,12 +29081,12 @@
       <w:pPr>
         <w:pStyle w:val="Heading1"/>
       </w:pPr>
-      <w:bookmarkStart w:id="135" w:name="_Toc140927170"/>
+      <w:bookmarkStart w:id="132" w:name="_Toc140927170"/>
       <w:r>
         <w:lastRenderedPageBreak/>
         <w:t>Conclusão</w:t>
       </w:r>
-      <w:bookmarkEnd w:id="135"/>
+      <w:bookmarkEnd w:id="132"/>
     </w:p>
     <w:p>
       <w:r>
@@ -28835,16 +29173,16 @@
       <w:r>
         <w:t xml:space="preserve">, o que poderia aumentar a precisão e a eficiência do modelo. Outra forma de melhorar o projeto seria poder apresentar mais dados e imagens reais vindos do IPMA, o que </w:t>
       </w:r>
-      <w:commentRangeStart w:id="136"/>
+      <w:commentRangeStart w:id="133"/>
       <w:r>
         <w:t>poderia</w:t>
       </w:r>
-      <w:commentRangeEnd w:id="136"/>
+      <w:commentRangeEnd w:id="133"/>
       <w:r>
         <w:rPr>
           <w:rStyle w:val="CommentReference"/>
         </w:rPr>
-        <w:commentReference w:id="136"/>
+        <w:commentReference w:id="133"/>
       </w:r>
       <w:r>
         <w:t xml:space="preserve"> enriquecer o </w:t>
@@ -28933,7 +29271,7 @@
             </w:numPr>
             <w:ind w:left="360"/>
           </w:pPr>
-          <w:bookmarkStart w:id="137" w:name="_Toc140927171"/>
+          <w:bookmarkStart w:id="134" w:name="_Toc140927171"/>
           <w:r>
             <w:lastRenderedPageBreak/>
             <w:t>Bibliografia</w:t>
@@ -28941,7 +29279,7 @@
           <w:r>
             <w:t xml:space="preserve"> ou Referências Bibliográficas</w:t>
           </w:r>
-          <w:bookmarkEnd w:id="137"/>
+          <w:bookmarkEnd w:id="134"/>
         </w:p>
         <w:sdt>
           <w:sdtPr>
@@ -30566,12 +30904,12 @@
         </w:numPr>
         <w:ind w:left="360"/>
       </w:pPr>
-      <w:bookmarkStart w:id="138" w:name="_Toc140927172"/>
+      <w:bookmarkStart w:id="135" w:name="_Toc140927172"/>
       <w:r>
         <w:lastRenderedPageBreak/>
         <w:t>Anexos</w:t>
       </w:r>
-      <w:bookmarkEnd w:id="138"/>
+      <w:bookmarkEnd w:id="135"/>
     </w:p>
     <w:p>
       <w:pPr>
@@ -30582,14 +30920,14 @@
         </w:numPr>
         <w:ind w:left="788" w:hanging="431"/>
       </w:pPr>
-      <w:bookmarkStart w:id="139" w:name="_Toc140927173"/>
+      <w:bookmarkStart w:id="136" w:name="_Toc140927173"/>
       <w:r>
         <w:t xml:space="preserve">Anexo 1 - </w:t>
       </w:r>
       <w:r>
         <w:t>Relatórios semanais:</w:t>
       </w:r>
-      <w:bookmarkEnd w:id="139"/>
+      <w:bookmarkEnd w:id="136"/>
     </w:p>
     <w:p>
       <w:pPr>
@@ -32135,8 +32473,8 @@
         </w:numPr>
         <w:ind w:left="788"/>
       </w:pPr>
-      <w:bookmarkStart w:id="140" w:name="_Ref140078051"/>
-      <w:bookmarkStart w:id="141" w:name="_Toc140927174"/>
+      <w:bookmarkStart w:id="137" w:name="_Ref140078051"/>
+      <w:bookmarkStart w:id="138" w:name="_Toc140927174"/>
       <w:r>
         <w:lastRenderedPageBreak/>
         <w:t xml:space="preserve">Anexo 2 - </w:t>
@@ -32144,8 +32482,8 @@
       <w:r>
         <w:t>Código da função de obtenção de imagens e valores do IPMA e variáveis uteis para o bom funcionamento da mesma</w:t>
       </w:r>
-      <w:bookmarkEnd w:id="140"/>
-      <w:bookmarkEnd w:id="141"/>
+      <w:bookmarkEnd w:id="137"/>
+      <w:bookmarkEnd w:id="138"/>
     </w:p>
     <w:p>
       <w:pPr>
@@ -48568,7 +48906,7 @@
       </w:r>
     </w:p>
   </w:comment>
-  <w:comment w:id="25" w:author="Edgar Mendes" w:date="2023-07-22T14:26:00Z" w:initials="EM">
+  <w:comment w:id="63" w:author="Edgar Mendes" w:date="2023-07-22T14:27:00Z" w:initials="EM">
     <w:p>
       <w:pPr>
         <w:pStyle w:val="CommentText"/>
@@ -48582,11 +48920,11 @@
         <w:annotationRef/>
       </w:r>
       <w:r>
-        <w:t>Comentário da professora a dizer que podemos acrescentar o que acontece em cada capítulo...</w:t>
+        <w:t>Comentário da professora a pedir para explicar melhor o data augmentation...</w:t>
       </w:r>
     </w:p>
   </w:comment>
-  <w:comment w:id="27" w:author="Edgar Mendes" w:date="2023-07-22T14:07:00Z" w:initials="EM">
+  <w:comment w:id="78" w:author="Edgar Mendes" w:date="2023-07-22T14:30:00Z" w:initials="EM">
     <w:p>
       <w:pPr>
         <w:pStyle w:val="CommentText"/>
@@ -48600,65 +48938,11 @@
         <w:annotationRef/>
       </w:r>
       <w:r>
-        <w:t>Aplicar uma introdução</w:t>
+        <w:t>Temos texto explicativo de como os dados foram separados para treino e teste?</w:t>
       </w:r>
     </w:p>
   </w:comment>
-  <w:comment w:id="47" w:author="Edgar Mendes" w:date="2023-07-22T14:08:00Z" w:initials="EM">
-    <w:p>
-      <w:pPr>
-        <w:pStyle w:val="CommentText"/>
-        <w:ind w:firstLine="0"/>
-        <w:jc w:val="left"/>
-      </w:pPr>
-      <w:r>
-        <w:rPr>
-          <w:rStyle w:val="CommentReference"/>
-        </w:rPr>
-        <w:annotationRef/>
-      </w:r>
-      <w:r>
-        <w:t>Aplicar uma introdução</w:t>
-      </w:r>
-    </w:p>
-  </w:comment>
-  <w:comment w:id="66" w:author="Edgar Mendes" w:date="2023-07-22T14:27:00Z" w:initials="EM">
-    <w:p>
-      <w:pPr>
-        <w:pStyle w:val="CommentText"/>
-        <w:ind w:firstLine="0"/>
-        <w:jc w:val="left"/>
-      </w:pPr>
-      <w:r>
-        <w:rPr>
-          <w:rStyle w:val="CommentReference"/>
-        </w:rPr>
-        <w:annotationRef/>
-      </w:r>
-      <w:r>
-        <w:t>Comentário da professora a pedir para explicar melhor o data augmentation...</w:t>
-      </w:r>
-    </w:p>
-  </w:comment>
-  <w:comment w:id="81" w:author="Edgar Mendes" w:date="2023-07-22T14:30:00Z" w:initials="EM">
-    <w:p>
-      <w:pPr>
-        <w:pStyle w:val="CommentText"/>
-        <w:ind w:firstLine="0"/>
-        <w:jc w:val="left"/>
-      </w:pPr>
-      <w:r>
-        <w:rPr>
-          <w:rStyle w:val="CommentReference"/>
-        </w:rPr>
-        <w:annotationRef/>
-      </w:r>
-      <w:r>
-        <w:t>Temos texto explicativo de como os dados foram separados para treino e teste?</w:t>
-      </w:r>
-    </w:p>
-  </w:comment>
-  <w:comment w:id="136" w:author="Edgar Mendes" w:date="2023-07-22T14:29:00Z" w:initials="EM">
+  <w:comment w:id="133" w:author="Edgar Mendes" w:date="2023-07-22T14:29:00Z" w:initials="EM">
     <w:p>
       <w:pPr>
         <w:pStyle w:val="CommentText"/>
@@ -48682,9 +48966,6 @@
 <file path=word/commentsExtended.xml><?xml version="1.0" encoding="utf-8"?>
 <w15:commentsEx xmlns:wpc="http://schemas.microsoft.com/office/word/2010/wordprocessingCanvas" xmlns:cx="http://schemas.microsoft.com/office/drawing/2014/chartex" xmlns:cx1="http://schemas.microsoft.com/office/drawing/2015/9/8/chartex" xmlns:cx2="http://schemas.microsoft.com/office/drawing/2015/10/21/chartex" xmlns:cx3="http://schemas.microsoft.com/office/drawing/2016/5/9/chartex" xmlns:cx4="http://schemas.microsoft.com/office/drawing/2016/5/10/chartex" xmlns:cx5="http://schemas.microsoft.com/office/drawing/2016/5/11/chartex" xmlns:cx6="http://schemas.microsoft.com/office/drawing/2016/5/12/chartex" xmlns:cx7="http://schemas.microsoft.com/office/drawing/2016/5/13/chartex" xmlns:cx8="http://schemas.microsoft.com/office/drawing/2016/5/14/chartex" xmlns:mc="http://schemas.openxmlformats.org/markup-compatibility/2006" xmlns:aink="http://schemas.microsoft.com/office/drawing/2016/ink" xmlns:am3d="http://schemas.microsoft.com/office/drawing/2017/model3d" xmlns:o="urn:schemas-microsoft-com:office:office" xmlns:oel="http://schemas.microsoft.com/office/2019/extlst" xmlns:r="http://schemas.openxmlformats.org/officeDocument/2006/relationships" xmlns:m="http://schemas.openxmlformats.org/officeDocument/2006/math" xmlns:v="urn:schemas-microsoft-com:vml" xmlns:wp14="http://schemas.microsoft.com/office/word/2010/wordprocessingDrawing" xmlns:wp="http://schemas.openxmlformats.org/drawingml/2006/wordprocessingDrawing" xmlns:w10="urn:schemas-microsoft-com:office:word" xmlns:w="http://schemas.openxmlformats.org/wordprocessingml/2006/main" xmlns:w14="http://schemas.microsoft.com/office/word/2010/wordml" xmlns:w15="http://schemas.microsoft.com/office/word/2012/wordml" xmlns:w16cex="http://schemas.microsoft.com/office/word/2018/wordml/cex" xmlns:w16cid="http://schemas.microsoft.com/office/word/2016/wordml/cid" xmlns:w16="http://schemas.microsoft.com/office/word/2018/wordml" xmlns:w16sdtdh="http://schemas.microsoft.com/office/word/2020/wordml/sdtdatahash" xmlns:w16se="http://schemas.microsoft.com/office/word/2015/wordml/symex" xmlns:wpg="http://schemas.microsoft.com/office/word/2010/wordprocessingGroup" xmlns:wpi="http://schemas.microsoft.com/office/word/2010/wordprocessingInk" xmlns:wne="http://schemas.microsoft.com/office/word/2006/wordml" xmlns:wps="http://schemas.microsoft.com/office/word/2010/wordprocessingShape" mc:Ignorable="w14 w15 w16se w16cid w16 w16cex w16sdtdh wp14">
   <w15:commentEx w15:paraId="2C04143A" w15:done="0"/>
-  <w15:commentEx w15:paraId="0B418B9B" w15:done="0"/>
-  <w15:commentEx w15:paraId="79E8C770" w15:done="0"/>
-  <w15:commentEx w15:paraId="304E7FE3" w15:done="0"/>
   <w15:commentEx w15:paraId="3C576611" w15:done="0"/>
   <w15:commentEx w15:paraId="62BA24DA" w15:done="0"/>
   <w15:commentEx w15:paraId="71B03CE2" w15:done="0"/>
@@ -48694,9 +48975,6 @@
 <file path=word/commentsExtensible.xml><?xml version="1.0" encoding="utf-8"?>
 <w16cex:commentsExtensible xmlns:wpc="http://schemas.microsoft.com/office/word/2010/wordprocessingCanvas" xmlns:cx="http://schemas.microsoft.com/office/drawing/2014/chartex" xmlns:cx1="http://schemas.microsoft.com/office/drawing/2015/9/8/chartex" xmlns:cx2="http://schemas.microsoft.com/office/drawing/2015/10/21/chartex" xmlns:cx3="http://schemas.microsoft.com/office/drawing/2016/5/9/chartex" xmlns:cx4="http://schemas.microsoft.com/office/drawing/2016/5/10/chartex" xmlns:cx5="http://schemas.microsoft.com/office/drawing/2016/5/11/chartex" xmlns:cx6="http://schemas.microsoft.com/office/drawing/2016/5/12/chartex" xmlns:cx7="http://schemas.microsoft.com/office/drawing/2016/5/13/chartex" xmlns:cx8="http://schemas.microsoft.com/office/drawing/2016/5/14/chartex" xmlns:mc="http://schemas.openxmlformats.org/markup-compatibility/2006" xmlns:aink="http://schemas.microsoft.com/office/drawing/2016/ink" xmlns:am3d="http://schemas.microsoft.com/office/drawing/2017/model3d" xmlns:o="urn:schemas-microsoft-com:office:office" xmlns:oel="http://schemas.microsoft.com/office/2019/extlst" xmlns:r="http://schemas.openxmlformats.org/officeDocument/2006/relationships" xmlns:m="http://schemas.openxmlformats.org/officeDocument/2006/math" xmlns:v="urn:schemas-microsoft-com:vml" xmlns:wp14="http://schemas.microsoft.com/office/word/2010/wordprocessingDrawing" xmlns:wp="http://schemas.openxmlformats.org/drawingml/2006/wordprocessingDrawing" xmlns:w10="urn:schemas-microsoft-com:office:word" xmlns:w="http://schemas.openxmlformats.org/wordprocessingml/2006/main" xmlns:w14="http://schemas.microsoft.com/office/word/2010/wordml" xmlns:w15="http://schemas.microsoft.com/office/word/2012/wordml" xmlns:w16cex="http://schemas.microsoft.com/office/word/2018/wordml/cex" xmlns:w16cid="http://schemas.microsoft.com/office/word/2016/wordml/cid" xmlns:w16="http://schemas.microsoft.com/office/word/2018/wordml" xmlns:w16sdtdh="http://schemas.microsoft.com/office/word/2020/wordml/sdtdatahash" xmlns:w16se="http://schemas.microsoft.com/office/word/2015/wordml/symex" xmlns:wpg="http://schemas.microsoft.com/office/word/2010/wordprocessingGroup" xmlns:wpi="http://schemas.microsoft.com/office/word/2010/wordprocessingInk" xmlns:wne="http://schemas.microsoft.com/office/word/2006/wordml" xmlns:wps="http://schemas.microsoft.com/office/word/2010/wordprocessingShape" mc:Ignorable="w14 w15 w16se w16cid w16 w16cex w16sdtdh wp14">
   <w16cex:commentExtensible w16cex:durableId="28666563" w16cex:dateUtc="2023-07-22T13:25:00Z"/>
-  <w16cex:commentExtensible w16cex:durableId="286665A0" w16cex:dateUtc="2023-07-22T13:26:00Z"/>
-  <w16cex:commentExtensible w16cex:durableId="2866613A" w16cex:dateUtc="2023-07-22T13:07:00Z"/>
-  <w16cex:commentExtensible w16cex:durableId="28666153" w16cex:dateUtc="2023-07-22T13:08:00Z"/>
   <w16cex:commentExtensible w16cex:durableId="286665E8" w16cex:dateUtc="2023-07-22T13:27:00Z"/>
   <w16cex:commentExtensible w16cex:durableId="2866666D" w16cex:dateUtc="2023-07-22T13:30:00Z"/>
   <w16cex:commentExtensible w16cex:durableId="28666632" w16cex:dateUtc="2023-07-22T13:29:00Z"/>
@@ -48706,9 +48984,6 @@
 <file path=word/commentsIds.xml><?xml version="1.0" encoding="utf-8"?>
 <w16cid:commentsIds xmlns:wpc="http://schemas.microsoft.com/office/word/2010/wordprocessingCanvas" xmlns:cx="http://schemas.microsoft.com/office/drawing/2014/chartex" xmlns:cx1="http://schemas.microsoft.com/office/drawing/2015/9/8/chartex" xmlns:cx2="http://schemas.microsoft.com/office/drawing/2015/10/21/chartex" xmlns:cx3="http://schemas.microsoft.com/office/drawing/2016/5/9/chartex" xmlns:cx4="http://schemas.microsoft.com/office/drawing/2016/5/10/chartex" xmlns:cx5="http://schemas.microsoft.com/office/drawing/2016/5/11/chartex" xmlns:cx6="http://schemas.microsoft.com/office/drawing/2016/5/12/chartex" xmlns:cx7="http://schemas.microsoft.com/office/drawing/2016/5/13/chartex" xmlns:cx8="http://schemas.microsoft.com/office/drawing/2016/5/14/chartex" xmlns:mc="http://schemas.openxmlformats.org/markup-compatibility/2006" xmlns:aink="http://schemas.microsoft.com/office/drawing/2016/ink" xmlns:am3d="http://schemas.microsoft.com/office/drawing/2017/model3d" xmlns:o="urn:schemas-microsoft-com:office:office" xmlns:oel="http://schemas.microsoft.com/office/2019/extlst" xmlns:r="http://schemas.openxmlformats.org/officeDocument/2006/relationships" xmlns:m="http://schemas.openxmlformats.org/officeDocument/2006/math" xmlns:v="urn:schemas-microsoft-com:vml" xmlns:wp14="http://schemas.microsoft.com/office/word/2010/wordprocessingDrawing" xmlns:wp="http://schemas.openxmlformats.org/drawingml/2006/wordprocessingDrawing" xmlns:w10="urn:schemas-microsoft-com:office:word" xmlns:w="http://schemas.openxmlformats.org/wordprocessingml/2006/main" xmlns:w14="http://schemas.microsoft.com/office/word/2010/wordml" xmlns:w15="http://schemas.microsoft.com/office/word/2012/wordml" xmlns:w16cex="http://schemas.microsoft.com/office/word/2018/wordml/cex" xmlns:w16cid="http://schemas.microsoft.com/office/word/2016/wordml/cid" xmlns:w16="http://schemas.microsoft.com/office/word/2018/wordml" xmlns:w16sdtdh="http://schemas.microsoft.com/office/word/2020/wordml/sdtdatahash" xmlns:w16se="http://schemas.microsoft.com/office/word/2015/wordml/symex" xmlns:wpg="http://schemas.microsoft.com/office/word/2010/wordprocessingGroup" xmlns:wpi="http://schemas.microsoft.com/office/word/2010/wordprocessingInk" xmlns:wne="http://schemas.microsoft.com/office/word/2006/wordml" xmlns:wps="http://schemas.microsoft.com/office/word/2010/wordprocessingShape" mc:Ignorable="w14 w15 w16se w16cid w16 w16cex w16sdtdh wp14">
   <w16cid:commentId w16cid:paraId="2C04143A" w16cid:durableId="28666563"/>
-  <w16cid:commentId w16cid:paraId="0B418B9B" w16cid:durableId="286665A0"/>
-  <w16cid:commentId w16cid:paraId="79E8C770" w16cid:durableId="2866613A"/>
-  <w16cid:commentId w16cid:paraId="304E7FE3" w16cid:durableId="28666153"/>
   <w16cid:commentId w16cid:paraId="3C576611" w16cid:durableId="286665E8"/>
   <w16cid:commentId w16cid:paraId="62BA24DA" w16cid:durableId="2866666D"/>
   <w16cid:commentId w16cid:paraId="71B03CE2" w16cid:durableId="28666632"/>
@@ -53562,16 +53837,16 @@
     </w:lvl>
   </w:abstractNum>
   <w:abstractNum w:abstractNumId="44" w15:restartNumberingAfterBreak="0">
-    <w:nsid w:val="6DB92100"/>
+    <w:nsid w:val="69B51F85"/>
     <w:multiLevelType w:val="hybridMultilevel"/>
-    <w:tmpl w:val="8AE0390A"/>
+    <w:tmpl w:val="D5F47674"/>
     <w:lvl w:ilvl="0" w:tplc="08160001">
       <w:start w:val="1"/>
       <w:numFmt w:val="bullet"/>
       <w:lvlText w:val=""/>
       <w:lvlJc w:val="left"/>
       <w:pPr>
-        <w:ind w:left="1117" w:hanging="360"/>
+        <w:ind w:left="785" w:hanging="360"/>
       </w:pPr>
       <w:rPr>
         <w:rFonts w:ascii="Symbol" w:hAnsi="Symbol" w:hint="default"/>
@@ -53583,7 +53858,7 @@
       <w:lvlText w:val="o"/>
       <w:lvlJc w:val="left"/>
       <w:pPr>
-        <w:ind w:left="1837" w:hanging="360"/>
+        <w:ind w:left="1505" w:hanging="360"/>
       </w:pPr>
       <w:rPr>
         <w:rFonts w:ascii="Courier New" w:hAnsi="Courier New" w:cs="Courier New" w:hint="default"/>
@@ -53595,7 +53870,7 @@
       <w:lvlText w:val=""/>
       <w:lvlJc w:val="left"/>
       <w:pPr>
-        <w:ind w:left="2557" w:hanging="360"/>
+        <w:ind w:left="2225" w:hanging="360"/>
       </w:pPr>
       <w:rPr>
         <w:rFonts w:ascii="Wingdings" w:hAnsi="Wingdings" w:hint="default"/>
@@ -53607,7 +53882,7 @@
       <w:lvlText w:val=""/>
       <w:lvlJc w:val="left"/>
       <w:pPr>
-        <w:ind w:left="3277" w:hanging="360"/>
+        <w:ind w:left="2945" w:hanging="360"/>
       </w:pPr>
       <w:rPr>
         <w:rFonts w:ascii="Symbol" w:hAnsi="Symbol" w:hint="default"/>
@@ -53619,7 +53894,7 @@
       <w:lvlText w:val="o"/>
       <w:lvlJc w:val="left"/>
       <w:pPr>
-        <w:ind w:left="3997" w:hanging="360"/>
+        <w:ind w:left="3665" w:hanging="360"/>
       </w:pPr>
       <w:rPr>
         <w:rFonts w:ascii="Courier New" w:hAnsi="Courier New" w:cs="Courier New" w:hint="default"/>
@@ -53631,7 +53906,7 @@
       <w:lvlText w:val=""/>
       <w:lvlJc w:val="left"/>
       <w:pPr>
-        <w:ind w:left="4717" w:hanging="360"/>
+        <w:ind w:left="4385" w:hanging="360"/>
       </w:pPr>
       <w:rPr>
         <w:rFonts w:ascii="Wingdings" w:hAnsi="Wingdings" w:hint="default"/>
@@ -53643,7 +53918,7 @@
       <w:lvlText w:val=""/>
       <w:lvlJc w:val="left"/>
       <w:pPr>
-        <w:ind w:left="5437" w:hanging="360"/>
+        <w:ind w:left="5105" w:hanging="360"/>
       </w:pPr>
       <w:rPr>
         <w:rFonts w:ascii="Symbol" w:hAnsi="Symbol" w:hint="default"/>
@@ -53655,7 +53930,7 @@
       <w:lvlText w:val="o"/>
       <w:lvlJc w:val="left"/>
       <w:pPr>
-        <w:ind w:left="6157" w:hanging="360"/>
+        <w:ind w:left="5825" w:hanging="360"/>
       </w:pPr>
       <w:rPr>
         <w:rFonts w:ascii="Courier New" w:hAnsi="Courier New" w:cs="Courier New" w:hint="default"/>
@@ -53667,7 +53942,7 @@
       <w:lvlText w:val=""/>
       <w:lvlJc w:val="left"/>
       <w:pPr>
-        <w:ind w:left="6877" w:hanging="360"/>
+        <w:ind w:left="6545" w:hanging="360"/>
       </w:pPr>
       <w:rPr>
         <w:rFonts w:ascii="Wingdings" w:hAnsi="Wingdings" w:hint="default"/>
@@ -53675,6 +53950,119 @@
     </w:lvl>
   </w:abstractNum>
   <w:abstractNum w:abstractNumId="45" w15:restartNumberingAfterBreak="0">
+    <w:nsid w:val="6DB92100"/>
+    <w:multiLevelType w:val="hybridMultilevel"/>
+    <w:tmpl w:val="8AE0390A"/>
+    <w:lvl w:ilvl="0" w:tplc="08160001">
+      <w:start w:val="1"/>
+      <w:numFmt w:val="bullet"/>
+      <w:lvlText w:val=""/>
+      <w:lvlJc w:val="left"/>
+      <w:pPr>
+        <w:ind w:left="1117" w:hanging="360"/>
+      </w:pPr>
+      <w:rPr>
+        <w:rFonts w:ascii="Symbol" w:hAnsi="Symbol" w:hint="default"/>
+      </w:rPr>
+    </w:lvl>
+    <w:lvl w:ilvl="1" w:tplc="08160003" w:tentative="1">
+      <w:start w:val="1"/>
+      <w:numFmt w:val="bullet"/>
+      <w:lvlText w:val="o"/>
+      <w:lvlJc w:val="left"/>
+      <w:pPr>
+        <w:ind w:left="1837" w:hanging="360"/>
+      </w:pPr>
+      <w:rPr>
+        <w:rFonts w:ascii="Courier New" w:hAnsi="Courier New" w:cs="Courier New" w:hint="default"/>
+      </w:rPr>
+    </w:lvl>
+    <w:lvl w:ilvl="2" w:tplc="08160005" w:tentative="1">
+      <w:start w:val="1"/>
+      <w:numFmt w:val="bullet"/>
+      <w:lvlText w:val=""/>
+      <w:lvlJc w:val="left"/>
+      <w:pPr>
+        <w:ind w:left="2557" w:hanging="360"/>
+      </w:pPr>
+      <w:rPr>
+        <w:rFonts w:ascii="Wingdings" w:hAnsi="Wingdings" w:hint="default"/>
+      </w:rPr>
+    </w:lvl>
+    <w:lvl w:ilvl="3" w:tplc="08160001" w:tentative="1">
+      <w:start w:val="1"/>
+      <w:numFmt w:val="bullet"/>
+      <w:lvlText w:val=""/>
+      <w:lvlJc w:val="left"/>
+      <w:pPr>
+        <w:ind w:left="3277" w:hanging="360"/>
+      </w:pPr>
+      <w:rPr>
+        <w:rFonts w:ascii="Symbol" w:hAnsi="Symbol" w:hint="default"/>
+      </w:rPr>
+    </w:lvl>
+    <w:lvl w:ilvl="4" w:tplc="08160003" w:tentative="1">
+      <w:start w:val="1"/>
+      <w:numFmt w:val="bullet"/>
+      <w:lvlText w:val="o"/>
+      <w:lvlJc w:val="left"/>
+      <w:pPr>
+        <w:ind w:left="3997" w:hanging="360"/>
+      </w:pPr>
+      <w:rPr>
+        <w:rFonts w:ascii="Courier New" w:hAnsi="Courier New" w:cs="Courier New" w:hint="default"/>
+      </w:rPr>
+    </w:lvl>
+    <w:lvl w:ilvl="5" w:tplc="08160005" w:tentative="1">
+      <w:start w:val="1"/>
+      <w:numFmt w:val="bullet"/>
+      <w:lvlText w:val=""/>
+      <w:lvlJc w:val="left"/>
+      <w:pPr>
+        <w:ind w:left="4717" w:hanging="360"/>
+      </w:pPr>
+      <w:rPr>
+        <w:rFonts w:ascii="Wingdings" w:hAnsi="Wingdings" w:hint="default"/>
+      </w:rPr>
+    </w:lvl>
+    <w:lvl w:ilvl="6" w:tplc="08160001" w:tentative="1">
+      <w:start w:val="1"/>
+      <w:numFmt w:val="bullet"/>
+      <w:lvlText w:val=""/>
+      <w:lvlJc w:val="left"/>
+      <w:pPr>
+        <w:ind w:left="5437" w:hanging="360"/>
+      </w:pPr>
+      <w:rPr>
+        <w:rFonts w:ascii="Symbol" w:hAnsi="Symbol" w:hint="default"/>
+      </w:rPr>
+    </w:lvl>
+    <w:lvl w:ilvl="7" w:tplc="08160003" w:tentative="1">
+      <w:start w:val="1"/>
+      <w:numFmt w:val="bullet"/>
+      <w:lvlText w:val="o"/>
+      <w:lvlJc w:val="left"/>
+      <w:pPr>
+        <w:ind w:left="6157" w:hanging="360"/>
+      </w:pPr>
+      <w:rPr>
+        <w:rFonts w:ascii="Courier New" w:hAnsi="Courier New" w:cs="Courier New" w:hint="default"/>
+      </w:rPr>
+    </w:lvl>
+    <w:lvl w:ilvl="8" w:tplc="08160005" w:tentative="1">
+      <w:start w:val="1"/>
+      <w:numFmt w:val="bullet"/>
+      <w:lvlText w:val=""/>
+      <w:lvlJc w:val="left"/>
+      <w:pPr>
+        <w:ind w:left="6877" w:hanging="360"/>
+      </w:pPr>
+      <w:rPr>
+        <w:rFonts w:ascii="Wingdings" w:hAnsi="Wingdings" w:hint="default"/>
+      </w:rPr>
+    </w:lvl>
+  </w:abstractNum>
+  <w:abstractNum w:abstractNumId="46" w15:restartNumberingAfterBreak="0">
     <w:nsid w:val="7C477416"/>
     <w:multiLevelType w:val="hybridMultilevel"/>
     <w:tmpl w:val="47A27F44"/>
@@ -53760,7 +54148,7 @@
       </w:pPr>
     </w:lvl>
   </w:abstractNum>
-  <w:abstractNum w:abstractNumId="46" w15:restartNumberingAfterBreak="0">
+  <w:abstractNum w:abstractNumId="47" w15:restartNumberingAfterBreak="0">
     <w:nsid w:val="7C701B59"/>
     <w:multiLevelType w:val="hybridMultilevel"/>
     <w:tmpl w:val="B27493EA"/>
@@ -53898,7 +54286,7 @@
     <w:abstractNumId w:val="14"/>
   </w:num>
   <w:num w:numId="9" w16cid:durableId="1875923249">
-    <w:abstractNumId w:val="45"/>
+    <w:abstractNumId w:val="46"/>
   </w:num>
   <w:num w:numId="10" w16cid:durableId="902300003">
     <w:abstractNumId w:val="2"/>
@@ -53937,7 +54325,7 @@
     <w:abstractNumId w:val="29"/>
   </w:num>
   <w:num w:numId="22" w16cid:durableId="273024854">
-    <w:abstractNumId w:val="44"/>
+    <w:abstractNumId w:val="45"/>
   </w:num>
   <w:num w:numId="23" w16cid:durableId="2124959958">
     <w:abstractNumId w:val="27"/>
@@ -54003,7 +54391,7 @@
     <w:abstractNumId w:val="1"/>
   </w:num>
   <w:num w:numId="44" w16cid:durableId="1916013211">
-    <w:abstractNumId w:val="46"/>
+    <w:abstractNumId w:val="47"/>
   </w:num>
   <w:num w:numId="45" w16cid:durableId="1361542213">
     <w:abstractNumId w:val="24"/>
@@ -54019,6 +54407,9 @@
   </w:num>
   <w:num w:numId="49" w16cid:durableId="758406792">
     <w:abstractNumId w:val="32"/>
+  </w:num>
+  <w:num w:numId="50" w16cid:durableId="1851554716">
+    <w:abstractNumId w:val="44"/>
   </w:num>
 </w:numbering>
 </file>
@@ -56052,144 +56443,6 @@
 </file>
 
 <file path=customXml/item1.xml><?xml version="1.0" encoding="utf-8"?>
-<ct:contentTypeSchema xmlns:ct="http://schemas.microsoft.com/office/2006/metadata/contentType" xmlns:ma="http://schemas.microsoft.com/office/2006/metadata/properties/metaAttributes" ct:_="" ma:_="" ma:contentTypeName="Documento" ma:contentTypeID="0x0101008BA989E732337441AD24805913490C29" ma:contentTypeVersion="3" ma:contentTypeDescription="Criar um novo documento." ma:contentTypeScope="" ma:versionID="7645af3296996f1a465a3ec641c02ffa">
-  <xsd:schema xmlns:xsd="http://www.w3.org/2001/XMLSchema" xmlns:xs="http://www.w3.org/2001/XMLSchema" xmlns:p="http://schemas.microsoft.com/office/2006/metadata/properties" xmlns:ns2="6bf67419-7420-4f96-8ec3-7a2b92434a5e" targetNamespace="http://schemas.microsoft.com/office/2006/metadata/properties" ma:root="true" ma:fieldsID="55b6fbce79fdb18e589953d00900c3f4" ns2:_="">
-    <xsd:import namespace="6bf67419-7420-4f96-8ec3-7a2b92434a5e"/>
-    <xsd:element name="properties">
-      <xsd:complexType>
-        <xsd:sequence>
-          <xsd:element name="documentManagement">
-            <xsd:complexType>
-              <xsd:all>
-                <xsd:element ref="ns2:MediaServiceMetadata" minOccurs="0"/>
-                <xsd:element ref="ns2:MediaServiceFastMetadata" minOccurs="0"/>
-                <xsd:element ref="ns2:MediaServiceObjectDetectorVersions" minOccurs="0"/>
-              </xsd:all>
-            </xsd:complexType>
-          </xsd:element>
-        </xsd:sequence>
-      </xsd:complexType>
-    </xsd:element>
-  </xsd:schema>
-  <xsd:schema xmlns:xsd="http://www.w3.org/2001/XMLSchema" xmlns:xs="http://www.w3.org/2001/XMLSchema" xmlns:dms="http://schemas.microsoft.com/office/2006/documentManagement/types" xmlns:pc="http://schemas.microsoft.com/office/infopath/2007/PartnerControls" targetNamespace="6bf67419-7420-4f96-8ec3-7a2b92434a5e" elementFormDefault="qualified">
-    <xsd:import namespace="http://schemas.microsoft.com/office/2006/documentManagement/types"/>
-    <xsd:import namespace="http://schemas.microsoft.com/office/infopath/2007/PartnerControls"/>
-    <xsd:element name="MediaServiceMetadata" ma:index="8" nillable="true" ma:displayName="MediaServiceMetadata" ma:hidden="true" ma:internalName="MediaServiceMetadata" ma:readOnly="true">
-      <xsd:simpleType>
-        <xsd:restriction base="dms:Note"/>
-      </xsd:simpleType>
-    </xsd:element>
-    <xsd:element name="MediaServiceFastMetadata" ma:index="9" nillable="true" ma:displayName="MediaServiceFastMetadata" ma:hidden="true" ma:internalName="MediaServiceFastMetadata" ma:readOnly="true">
-      <xsd:simpleType>
-        <xsd:restriction base="dms:Note"/>
-      </xsd:simpleType>
-    </xsd:element>
-    <xsd:element name="MediaServiceObjectDetectorVersions" ma:index="10" nillable="true" ma:displayName="MediaServiceObjectDetectorVersions" ma:hidden="true" ma:indexed="true" ma:internalName="MediaServiceObjectDetectorVersions" ma:readOnly="true">
-      <xsd:simpleType>
-        <xsd:restriction base="dms:Text"/>
-      </xsd:simpleType>
-    </xsd:element>
-  </xsd:schema>
-  <xsd:schema xmlns="http://schemas.openxmlformats.org/package/2006/metadata/core-properties" xmlns:xsd="http://www.w3.org/2001/XMLSchema" xmlns:xsi="http://www.w3.org/2001/XMLSchema-instance" xmlns:dc="http://purl.org/dc/elements/1.1/" xmlns:dcterms="http://purl.org/dc/terms/" xmlns:odoc="http://schemas.microsoft.com/internal/obd" targetNamespace="http://schemas.openxmlformats.org/package/2006/metadata/core-properties" elementFormDefault="qualified" attributeFormDefault="unqualified" blockDefault="#all">
-    <xsd:import namespace="http://purl.org/dc/elements/1.1/" schemaLocation="http://dublincore.org/schemas/xmls/qdc/2003/04/02/dc.xsd"/>
-    <xsd:import namespace="http://purl.org/dc/terms/" schemaLocation="http://dublincore.org/schemas/xmls/qdc/2003/04/02/dcterms.xsd"/>
-    <xsd:element name="coreProperties" type="CT_coreProperties"/>
-    <xsd:complexType name="CT_coreProperties">
-      <xsd:all>
-        <xsd:element ref="dc:creator" minOccurs="0" maxOccurs="1"/>
-        <xsd:element ref="dcterms:created" minOccurs="0" maxOccurs="1"/>
-        <xsd:element ref="dc:identifier" minOccurs="0" maxOccurs="1"/>
-        <xsd:element name="contentType" minOccurs="0" maxOccurs="1" type="xsd:string" ma:index="0" ma:displayName="Tipo de Conteúdo"/>
-        <xsd:element ref="dc:title" minOccurs="0" maxOccurs="1" ma:index="4" ma:displayName="Título"/>
-        <xsd:element ref="dc:subject" minOccurs="0" maxOccurs="1"/>
-        <xsd:element ref="dc:description" minOccurs="0" maxOccurs="1"/>
-        <xsd:element name="keywords" minOccurs="0" maxOccurs="1" type="xsd:string"/>
-        <xsd:element ref="dc:language" minOccurs="0" maxOccurs="1"/>
-        <xsd:element name="category" minOccurs="0" maxOccurs="1" type="xsd:string"/>
-        <xsd:element name="version" minOccurs="0" maxOccurs="1" type="xsd:string"/>
-        <xsd:element name="revision" minOccurs="0" maxOccurs="1" type="xsd:string">
-          <xsd:annotation>
-            <xsd:documentation>
-                        This value indicates the number of saves or revisions. The application is responsible for updating this value after each revision.
-                    </xsd:documentation>
-          </xsd:annotation>
-        </xsd:element>
-        <xsd:element name="lastModifiedBy" minOccurs="0" maxOccurs="1" type="xsd:string"/>
-        <xsd:element ref="dcterms:modified" minOccurs="0" maxOccurs="1"/>
-        <xsd:element name="contentStatus" minOccurs="0" maxOccurs="1" type="xsd:string"/>
-      </xsd:all>
-    </xsd:complexType>
-  </xsd:schema>
-  <xs:schema xmlns:pc="http://schemas.microsoft.com/office/infopath/2007/PartnerControls" xmlns:xs="http://www.w3.org/2001/XMLSchema" targetNamespace="http://schemas.microsoft.com/office/infopath/2007/PartnerControls" elementFormDefault="qualified" attributeFormDefault="unqualified">
-    <xs:element name="Person">
-      <xs:complexType>
-        <xs:sequence>
-          <xs:element ref="pc:DisplayName" minOccurs="0"/>
-          <xs:element ref="pc:AccountId" minOccurs="0"/>
-          <xs:element ref="pc:AccountType" minOccurs="0"/>
-        </xs:sequence>
-      </xs:complexType>
-    </xs:element>
-    <xs:element name="DisplayName" type="xs:string"/>
-    <xs:element name="AccountId" type="xs:string"/>
-    <xs:element name="AccountType" type="xs:string"/>
-    <xs:element name="BDCAssociatedEntity">
-      <xs:complexType>
-        <xs:sequence>
-          <xs:element ref="pc:BDCEntity" minOccurs="0" maxOccurs="unbounded"/>
-        </xs:sequence>
-        <xs:attribute ref="pc:EntityNamespace"/>
-        <xs:attribute ref="pc:EntityName"/>
-        <xs:attribute ref="pc:SystemInstanceName"/>
-        <xs:attribute ref="pc:AssociationName"/>
-      </xs:complexType>
-    </xs:element>
-    <xs:attribute name="EntityNamespace" type="xs:string"/>
-    <xs:attribute name="EntityName" type="xs:string"/>
-    <xs:attribute name="SystemInstanceName" type="xs:string"/>
-    <xs:attribute name="AssociationName" type="xs:string"/>
-    <xs:element name="BDCEntity">
-      <xs:complexType>
-        <xs:sequence>
-          <xs:element ref="pc:EntityDisplayName" minOccurs="0"/>
-          <xs:element ref="pc:EntityInstanceReference" minOccurs="0"/>
-          <xs:element ref="pc:EntityId1" minOccurs="0"/>
-          <xs:element ref="pc:EntityId2" minOccurs="0"/>
-          <xs:element ref="pc:EntityId3" minOccurs="0"/>
-          <xs:element ref="pc:EntityId4" minOccurs="0"/>
-          <xs:element ref="pc:EntityId5" minOccurs="0"/>
-        </xs:sequence>
-      </xs:complexType>
-    </xs:element>
-    <xs:element name="EntityDisplayName" type="xs:string"/>
-    <xs:element name="EntityInstanceReference" type="xs:string"/>
-    <xs:element name="EntityId1" type="xs:string"/>
-    <xs:element name="EntityId2" type="xs:string"/>
-    <xs:element name="EntityId3" type="xs:string"/>
-    <xs:element name="EntityId4" type="xs:string"/>
-    <xs:element name="EntityId5" type="xs:string"/>
-    <xs:element name="Terms">
-      <xs:complexType>
-        <xs:sequence>
-          <xs:element ref="pc:TermInfo" minOccurs="0" maxOccurs="unbounded"/>
-        </xs:sequence>
-      </xs:complexType>
-    </xs:element>
-    <xs:element name="TermInfo">
-      <xs:complexType>
-        <xs:sequence>
-          <xs:element ref="pc:TermName" minOccurs="0"/>
-          <xs:element ref="pc:TermId" minOccurs="0"/>
-        </xs:sequence>
-      </xs:complexType>
-    </xs:element>
-    <xs:element name="TermName" type="xs:string"/>
-    <xs:element name="TermId" type="xs:string"/>
-  </xs:schema>
-</ct:contentTypeSchema>
-</file>
-
-<file path=customXml/item2.xml><?xml version="1.0" encoding="utf-8"?>
 <MENU label="Campos" version="1">
   <NODE label="Novo Registo" type="NewCard" replaceValue="false">
     <FIELD label="Nº de Registo">
@@ -57433,22 +57686,7 @@
 </MENU>
 </file>
 
-<file path=customXml/item3.xml><?xml version="1.0" encoding="utf-8"?>
-<p:properties xmlns:p="http://schemas.microsoft.com/office/2006/metadata/properties" xmlns:xsi="http://www.w3.org/2001/XMLSchema-instance" xmlns:pc="http://schemas.microsoft.com/office/infopath/2007/PartnerControls">
-  <documentManagement/>
-</p:properties>
-</file>
-
-<file path=customXml/item4.xml><?xml version="1.0" encoding="utf-8"?>
-<?mso-contentType ?>
-<FormTemplates xmlns="http://schemas.microsoft.com/sharepoint/v3/contenttype/forms">
-  <Display>DocumentLibraryForm</Display>
-  <Edit>DocumentLibraryForm</Edit>
-  <New>DocumentLibraryForm</New>
-</FormTemplates>
-</file>
-
-<file path=customXml/item5.xml><?xml version="1.0" encoding="utf-8"?>
+<file path=customXml/item2.xml><?xml version="1.0" encoding="utf-8"?>
 <b:Sources xmlns:b="http://schemas.openxmlformats.org/officeDocument/2006/bibliography" xmlns="http://schemas.openxmlformats.org/officeDocument/2006/bibliography" SelectedStyle="\IEEE2006OfficeOnline.xsl" StyleName="IEEE" Version="2006">
   <b:Source>
     <b:Tag>Ann19</b:Tag>
@@ -58058,7 +58296,191 @@
 </b:Sources>
 </file>
 
+<file path=customXml/item3.xml><?xml version="1.0" encoding="utf-8"?>
+<?mso-contentType ?>
+<FormTemplates xmlns="http://schemas.microsoft.com/sharepoint/v3/contenttype/forms">
+  <Display>DocumentLibraryForm</Display>
+  <Edit>DocumentLibraryForm</Edit>
+  <New>DocumentLibraryForm</New>
+</FormTemplates>
+</file>
+
+<file path=customXml/item4.xml><?xml version="1.0" encoding="utf-8"?>
+<p:properties xmlns:p="http://schemas.microsoft.com/office/2006/metadata/properties" xmlns:xsi="http://www.w3.org/2001/XMLSchema-instance" xmlns:pc="http://schemas.microsoft.com/office/infopath/2007/PartnerControls">
+  <documentManagement/>
+</p:properties>
+</file>
+
+<file path=customXml/item5.xml><?xml version="1.0" encoding="utf-8"?>
+<ct:contentTypeSchema xmlns:ct="http://schemas.microsoft.com/office/2006/metadata/contentType" xmlns:ma="http://schemas.microsoft.com/office/2006/metadata/properties/metaAttributes" ct:_="" ma:_="" ma:contentTypeName="Documento" ma:contentTypeID="0x0101008BA989E732337441AD24805913490C29" ma:contentTypeVersion="3" ma:contentTypeDescription="Criar um novo documento." ma:contentTypeScope="" ma:versionID="7645af3296996f1a465a3ec641c02ffa">
+  <xsd:schema xmlns:xsd="http://www.w3.org/2001/XMLSchema" xmlns:xs="http://www.w3.org/2001/XMLSchema" xmlns:p="http://schemas.microsoft.com/office/2006/metadata/properties" xmlns:ns2="6bf67419-7420-4f96-8ec3-7a2b92434a5e" targetNamespace="http://schemas.microsoft.com/office/2006/metadata/properties" ma:root="true" ma:fieldsID="55b6fbce79fdb18e589953d00900c3f4" ns2:_="">
+    <xsd:import namespace="6bf67419-7420-4f96-8ec3-7a2b92434a5e"/>
+    <xsd:element name="properties">
+      <xsd:complexType>
+        <xsd:sequence>
+          <xsd:element name="documentManagement">
+            <xsd:complexType>
+              <xsd:all>
+                <xsd:element ref="ns2:MediaServiceMetadata" minOccurs="0"/>
+                <xsd:element ref="ns2:MediaServiceFastMetadata" minOccurs="0"/>
+                <xsd:element ref="ns2:MediaServiceObjectDetectorVersions" minOccurs="0"/>
+              </xsd:all>
+            </xsd:complexType>
+          </xsd:element>
+        </xsd:sequence>
+      </xsd:complexType>
+    </xsd:element>
+  </xsd:schema>
+  <xsd:schema xmlns:xsd="http://www.w3.org/2001/XMLSchema" xmlns:xs="http://www.w3.org/2001/XMLSchema" xmlns:dms="http://schemas.microsoft.com/office/2006/documentManagement/types" xmlns:pc="http://schemas.microsoft.com/office/infopath/2007/PartnerControls" targetNamespace="6bf67419-7420-4f96-8ec3-7a2b92434a5e" elementFormDefault="qualified">
+    <xsd:import namespace="http://schemas.microsoft.com/office/2006/documentManagement/types"/>
+    <xsd:import namespace="http://schemas.microsoft.com/office/infopath/2007/PartnerControls"/>
+    <xsd:element name="MediaServiceMetadata" ma:index="8" nillable="true" ma:displayName="MediaServiceMetadata" ma:hidden="true" ma:internalName="MediaServiceMetadata" ma:readOnly="true">
+      <xsd:simpleType>
+        <xsd:restriction base="dms:Note"/>
+      </xsd:simpleType>
+    </xsd:element>
+    <xsd:element name="MediaServiceFastMetadata" ma:index="9" nillable="true" ma:displayName="MediaServiceFastMetadata" ma:hidden="true" ma:internalName="MediaServiceFastMetadata" ma:readOnly="true">
+      <xsd:simpleType>
+        <xsd:restriction base="dms:Note"/>
+      </xsd:simpleType>
+    </xsd:element>
+    <xsd:element name="MediaServiceObjectDetectorVersions" ma:index="10" nillable="true" ma:displayName="MediaServiceObjectDetectorVersions" ma:hidden="true" ma:indexed="true" ma:internalName="MediaServiceObjectDetectorVersions" ma:readOnly="true">
+      <xsd:simpleType>
+        <xsd:restriction base="dms:Text"/>
+      </xsd:simpleType>
+    </xsd:element>
+  </xsd:schema>
+  <xsd:schema xmlns="http://schemas.openxmlformats.org/package/2006/metadata/core-properties" xmlns:xsd="http://www.w3.org/2001/XMLSchema" xmlns:xsi="http://www.w3.org/2001/XMLSchema-instance" xmlns:dc="http://purl.org/dc/elements/1.1/" xmlns:dcterms="http://purl.org/dc/terms/" xmlns:odoc="http://schemas.microsoft.com/internal/obd" targetNamespace="http://schemas.openxmlformats.org/package/2006/metadata/core-properties" elementFormDefault="qualified" attributeFormDefault="unqualified" blockDefault="#all">
+    <xsd:import namespace="http://purl.org/dc/elements/1.1/" schemaLocation="http://dublincore.org/schemas/xmls/qdc/2003/04/02/dc.xsd"/>
+    <xsd:import namespace="http://purl.org/dc/terms/" schemaLocation="http://dublincore.org/schemas/xmls/qdc/2003/04/02/dcterms.xsd"/>
+    <xsd:element name="coreProperties" type="CT_coreProperties"/>
+    <xsd:complexType name="CT_coreProperties">
+      <xsd:all>
+        <xsd:element ref="dc:creator" minOccurs="0" maxOccurs="1"/>
+        <xsd:element ref="dcterms:created" minOccurs="0" maxOccurs="1"/>
+        <xsd:element ref="dc:identifier" minOccurs="0" maxOccurs="1"/>
+        <xsd:element name="contentType" minOccurs="0" maxOccurs="1" type="xsd:string" ma:index="0" ma:displayName="Tipo de Conteúdo"/>
+        <xsd:element ref="dc:title" minOccurs="0" maxOccurs="1" ma:index="4" ma:displayName="Título"/>
+        <xsd:element ref="dc:subject" minOccurs="0" maxOccurs="1"/>
+        <xsd:element ref="dc:description" minOccurs="0" maxOccurs="1"/>
+        <xsd:element name="keywords" minOccurs="0" maxOccurs="1" type="xsd:string"/>
+        <xsd:element ref="dc:language" minOccurs="0" maxOccurs="1"/>
+        <xsd:element name="category" minOccurs="0" maxOccurs="1" type="xsd:string"/>
+        <xsd:element name="version" minOccurs="0" maxOccurs="1" type="xsd:string"/>
+        <xsd:element name="revision" minOccurs="0" maxOccurs="1" type="xsd:string">
+          <xsd:annotation>
+            <xsd:documentation>
+                        This value indicates the number of saves or revisions. The application is responsible for updating this value after each revision.
+                    </xsd:documentation>
+          </xsd:annotation>
+        </xsd:element>
+        <xsd:element name="lastModifiedBy" minOccurs="0" maxOccurs="1" type="xsd:string"/>
+        <xsd:element ref="dcterms:modified" minOccurs="0" maxOccurs="1"/>
+        <xsd:element name="contentStatus" minOccurs="0" maxOccurs="1" type="xsd:string"/>
+      </xsd:all>
+    </xsd:complexType>
+  </xsd:schema>
+  <xs:schema xmlns:pc="http://schemas.microsoft.com/office/infopath/2007/PartnerControls" xmlns:xs="http://www.w3.org/2001/XMLSchema" targetNamespace="http://schemas.microsoft.com/office/infopath/2007/PartnerControls" elementFormDefault="qualified" attributeFormDefault="unqualified">
+    <xs:element name="Person">
+      <xs:complexType>
+        <xs:sequence>
+          <xs:element ref="pc:DisplayName" minOccurs="0"/>
+          <xs:element ref="pc:AccountId" minOccurs="0"/>
+          <xs:element ref="pc:AccountType" minOccurs="0"/>
+        </xs:sequence>
+      </xs:complexType>
+    </xs:element>
+    <xs:element name="DisplayName" type="xs:string"/>
+    <xs:element name="AccountId" type="xs:string"/>
+    <xs:element name="AccountType" type="xs:string"/>
+    <xs:element name="BDCAssociatedEntity">
+      <xs:complexType>
+        <xs:sequence>
+          <xs:element ref="pc:BDCEntity" minOccurs="0" maxOccurs="unbounded"/>
+        </xs:sequence>
+        <xs:attribute ref="pc:EntityNamespace"/>
+        <xs:attribute ref="pc:EntityName"/>
+        <xs:attribute ref="pc:SystemInstanceName"/>
+        <xs:attribute ref="pc:AssociationName"/>
+      </xs:complexType>
+    </xs:element>
+    <xs:attribute name="EntityNamespace" type="xs:string"/>
+    <xs:attribute name="EntityName" type="xs:string"/>
+    <xs:attribute name="SystemInstanceName" type="xs:string"/>
+    <xs:attribute name="AssociationName" type="xs:string"/>
+    <xs:element name="BDCEntity">
+      <xs:complexType>
+        <xs:sequence>
+          <xs:element ref="pc:EntityDisplayName" minOccurs="0"/>
+          <xs:element ref="pc:EntityInstanceReference" minOccurs="0"/>
+          <xs:element ref="pc:EntityId1" minOccurs="0"/>
+          <xs:element ref="pc:EntityId2" minOccurs="0"/>
+          <xs:element ref="pc:EntityId3" minOccurs="0"/>
+          <xs:element ref="pc:EntityId4" minOccurs="0"/>
+          <xs:element ref="pc:EntityId5" minOccurs="0"/>
+        </xs:sequence>
+      </xs:complexType>
+    </xs:element>
+    <xs:element name="EntityDisplayName" type="xs:string"/>
+    <xs:element name="EntityInstanceReference" type="xs:string"/>
+    <xs:element name="EntityId1" type="xs:string"/>
+    <xs:element name="EntityId2" type="xs:string"/>
+    <xs:element name="EntityId3" type="xs:string"/>
+    <xs:element name="EntityId4" type="xs:string"/>
+    <xs:element name="EntityId5" type="xs:string"/>
+    <xs:element name="Terms">
+      <xs:complexType>
+        <xs:sequence>
+          <xs:element ref="pc:TermInfo" minOccurs="0" maxOccurs="unbounded"/>
+        </xs:sequence>
+      </xs:complexType>
+    </xs:element>
+    <xs:element name="TermInfo">
+      <xs:complexType>
+        <xs:sequence>
+          <xs:element ref="pc:TermName" minOccurs="0"/>
+          <xs:element ref="pc:TermId" minOccurs="0"/>
+        </xs:sequence>
+      </xs:complexType>
+    </xs:element>
+    <xs:element name="TermName" type="xs:string"/>
+    <xs:element name="TermId" type="xs:string"/>
+  </xs:schema>
+</ct:contentTypeSchema>
+</file>
+
 <file path=customXml/itemProps1.xml><?xml version="1.0" encoding="utf-8"?>
+<ds:datastoreItem xmlns:ds="http://schemas.openxmlformats.org/officeDocument/2006/customXml" ds:itemID="{5BE40977-15C1-4F89-8625-D3B696DD90BF}">
+  <ds:schemaRefs/>
+</ds:datastoreItem>
+</file>
+
+<file path=customXml/itemProps2.xml><?xml version="1.0" encoding="utf-8"?>
+<ds:datastoreItem xmlns:ds="http://schemas.openxmlformats.org/officeDocument/2006/customXml" ds:itemID="{55B1ABD7-949B-4158-8DF5-E90AB9EBBD83}">
+  <ds:schemaRefs>
+    <ds:schemaRef ds:uri="http://schemas.openxmlformats.org/officeDocument/2006/bibliography"/>
+  </ds:schemaRefs>
+</ds:datastoreItem>
+</file>
+
+<file path=customXml/itemProps3.xml><?xml version="1.0" encoding="utf-8"?>
+<ds:datastoreItem xmlns:ds="http://schemas.openxmlformats.org/officeDocument/2006/customXml" ds:itemID="{BDEB47F2-D15B-47C7-869F-26B3F1C0D541}">
+  <ds:schemaRefs>
+    <ds:schemaRef ds:uri="http://schemas.microsoft.com/sharepoint/v3/contenttype/forms"/>
+  </ds:schemaRefs>
+</ds:datastoreItem>
+</file>
+
+<file path=customXml/itemProps4.xml><?xml version="1.0" encoding="utf-8"?>
+<ds:datastoreItem xmlns:ds="http://schemas.openxmlformats.org/officeDocument/2006/customXml" ds:itemID="{8E63779A-67AF-431B-B3F0-121768C7239D}">
+  <ds:schemaRefs>
+    <ds:schemaRef ds:uri="http://schemas.microsoft.com/office/2006/metadata/properties"/>
+    <ds:schemaRef ds:uri="http://schemas.microsoft.com/office/infopath/2007/PartnerControls"/>
+  </ds:schemaRefs>
+</ds:datastoreItem>
+</file>
+
+<file path=customXml/itemProps5.xml><?xml version="1.0" encoding="utf-8"?>
 <ds:datastoreItem xmlns:ds="http://schemas.openxmlformats.org/officeDocument/2006/customXml" ds:itemID="{4C16F08E-9E71-41C7-B8C9-FC1067B7DCB6}">
   <ds:schemaRefs>
     <ds:schemaRef ds:uri="http://schemas.microsoft.com/office/2006/metadata/contentType"/>
@@ -58074,35 +58496,4 @@
     <ds:schemaRef ds:uri="http://schemas.microsoft.com/internal/obd"/>
   </ds:schemaRefs>
 </ds:datastoreItem>
-</file>
-
-<file path=customXml/itemProps2.xml><?xml version="1.0" encoding="utf-8"?>
-<ds:datastoreItem xmlns:ds="http://schemas.openxmlformats.org/officeDocument/2006/customXml" ds:itemID="{5BE40977-15C1-4F89-8625-D3B696DD90BF}">
-  <ds:schemaRefs/>
-</ds:datastoreItem>
-</file>
-
-<file path=customXml/itemProps3.xml><?xml version="1.0" encoding="utf-8"?>
-<ds:datastoreItem xmlns:ds="http://schemas.openxmlformats.org/officeDocument/2006/customXml" ds:itemID="{8E63779A-67AF-431B-B3F0-121768C7239D}">
-  <ds:schemaRefs>
-    <ds:schemaRef ds:uri="http://schemas.microsoft.com/office/2006/metadata/properties"/>
-    <ds:schemaRef ds:uri="http://schemas.microsoft.com/office/infopath/2007/PartnerControls"/>
-  </ds:schemaRefs>
-</ds:datastoreItem>
-</file>
-
-<file path=customXml/itemProps4.xml><?xml version="1.0" encoding="utf-8"?>
-<ds:datastoreItem xmlns:ds="http://schemas.openxmlformats.org/officeDocument/2006/customXml" ds:itemID="{BDEB47F2-D15B-47C7-869F-26B3F1C0D541}">
-  <ds:schemaRefs>
-    <ds:schemaRef ds:uri="http://schemas.microsoft.com/sharepoint/v3/contenttype/forms"/>
-  </ds:schemaRefs>
-</ds:datastoreItem>
-</file>
-
-<file path=customXml/itemProps5.xml><?xml version="1.0" encoding="utf-8"?>
-<ds:datastoreItem xmlns:ds="http://schemas.openxmlformats.org/officeDocument/2006/customXml" ds:itemID="{55B1ABD7-949B-4158-8DF5-E90AB9EBBD83}">
-  <ds:schemaRefs>
-    <ds:schemaRef ds:uri="http://schemas.openxmlformats.org/officeDocument/2006/bibliography"/>
-  </ds:schemaRefs>
-</ds:datastoreItem>
 </file>
</xml_diff>